<commit_message>
cambios en el documento de texto
</commit_message>
<xml_diff>
--- a/Estructura de datos Arboles.docx
+++ b/Estructura de datos Arboles.docx
@@ -821,18 +821,6 @@
           <w:b/>
         </w:rPr>
       </w:pPr>
-      <w:r>
-        <w:rPr>
-          <w:b/>
-        </w:rPr>
-        <w:t>Recorridos</w:t>
-      </w:r>
-      <w:r>
-        <w:rPr>
-          <w:b/>
-        </w:rPr>
-        <w:t xml:space="preserve"> de un árbol:</w:t>
-      </w:r>
     </w:p>
     <w:p>
       <w:pPr>
@@ -1113,24 +1101,8 @@
           <w:sz w:val="28"/>
           <w:lang w:val="es-ES"/>
         </w:rPr>
-        <w:t>Full</w:t>
-      </w:r>
-      <w:r>
-        <w:rPr>
-          <w:sz w:val="28"/>
-          <w:lang w:val="es-ES"/>
-        </w:rPr>
-        <w:t xml:space="preserve"> </w:t>
-      </w:r>
-      <w:proofErr w:type="spellStart"/>
-      <w:r>
-        <w:rPr>
-          <w:sz w:val="28"/>
-          <w:lang w:val="es-ES"/>
-        </w:rPr>
-        <w:t>tree</w:t>
-      </w:r>
-      <w:proofErr w:type="spellEnd"/>
+        <w:t>Árboles llenos</w:t>
+      </w:r>
       <w:r>
         <w:rPr>
           <w:sz w:val="28"/>
@@ -1171,24 +1143,8 @@
           <w:sz w:val="28"/>
           <w:lang w:val="es-ES"/>
         </w:rPr>
-        <w:t>Complete</w:t>
-      </w:r>
-      <w:r>
-        <w:rPr>
-          <w:sz w:val="28"/>
-          <w:lang w:val="es-ES"/>
-        </w:rPr>
-        <w:t xml:space="preserve"> </w:t>
-      </w:r>
-      <w:proofErr w:type="spellStart"/>
-      <w:r>
-        <w:rPr>
-          <w:sz w:val="28"/>
-          <w:lang w:val="es-ES"/>
-        </w:rPr>
-        <w:t>tree</w:t>
-      </w:r>
-      <w:proofErr w:type="spellEnd"/>
+        <w:t>Árboles completos</w:t>
+      </w:r>
       <w:r>
         <w:rPr>
           <w:sz w:val="28"/>
@@ -1243,7 +1199,14 @@
           <w:sz w:val="28"/>
           <w:lang w:val="es-ES"/>
         </w:rPr>
-        <w:t>Arboles degenerados: Es un árbol en el cual cada nodo solo tiene un hijo, estos árboles se comportan como listas.</w:t>
+        <w:t>Á</w:t>
+      </w:r>
+      <w:r>
+        <w:rPr>
+          <w:sz w:val="28"/>
+          <w:lang w:val="es-ES"/>
+        </w:rPr>
+        <w:t>rboles degenerados: Es un árbol en el cual cada nodo solo tiene un hijo, estos árboles se comportan como listas.</w:t>
       </w:r>
     </w:p>
     <w:p>
@@ -1264,14 +1227,7 @@
           <w:sz w:val="28"/>
           <w:lang w:val="es-ES"/>
         </w:rPr>
-        <w:t xml:space="preserve">Arboles balanceados: Es un árbol en el cual </w:t>
-      </w:r>
-      <w:r>
-        <w:rPr>
-          <w:sz w:val="28"/>
-          <w:lang w:val="es-ES"/>
-        </w:rPr>
-        <w:t>se intenta mantener la menor profundidad posible, haciendo algunas operaciones más eficientes</w:t>
+        <w:t>Á</w:t>
       </w:r>
       <w:bookmarkStart w:id="0" w:name="_GoBack"/>
       <w:bookmarkEnd w:id="0"/>
@@ -1280,10 +1236,351 @@
           <w:sz w:val="28"/>
           <w:lang w:val="es-ES"/>
         </w:rPr>
-        <w:t>.</w:t>
-      </w:r>
-      <w:r>
-        <w:rPr>
+        <w:t xml:space="preserve">rboles balanceados: Es un árbol en el cual </w:t>
+      </w:r>
+      <w:r>
+        <w:rPr>
+          <w:sz w:val="28"/>
+          <w:lang w:val="es-ES"/>
+        </w:rPr>
+        <w:t>se intenta mantener la menor profundidad posible, haciendo algunas operaciones más eficientes.</w:t>
+      </w:r>
+    </w:p>
+    <w:p>
+      <w:pPr>
+        <w:jc w:val="both"/>
+        <w:rPr>
+          <w:b/>
+          <w:sz w:val="28"/>
+          <w:lang w:val="es-ES"/>
+        </w:rPr>
+      </w:pPr>
+      <w:r>
+        <w:rPr>
+          <w:b/>
+          <w:sz w:val="28"/>
+          <w:lang w:val="es-ES"/>
+        </w:rPr>
+        <w:t>Operaciones con árboles:</w:t>
+      </w:r>
+    </w:p>
+    <w:p>
+      <w:pPr>
+        <w:pStyle w:val="Prrafodelista"/>
+        <w:numPr>
+          <w:ilvl w:val="0"/>
+          <w:numId w:val="39"/>
+        </w:numPr>
+        <w:jc w:val="both"/>
+        <w:rPr>
+          <w:sz w:val="28"/>
+          <w:lang w:val="es-ES"/>
+        </w:rPr>
+      </w:pPr>
+      <w:r>
+        <w:rPr>
+          <w:sz w:val="28"/>
+          <w:lang w:val="es-ES"/>
+        </w:rPr>
+        <w:t>Inserción</w:t>
+      </w:r>
+    </w:p>
+    <w:p>
+      <w:pPr>
+        <w:pStyle w:val="Prrafodelista"/>
+        <w:numPr>
+          <w:ilvl w:val="0"/>
+          <w:numId w:val="39"/>
+        </w:numPr>
+        <w:jc w:val="both"/>
+        <w:rPr>
+          <w:sz w:val="28"/>
+          <w:lang w:val="es-ES"/>
+        </w:rPr>
+      </w:pPr>
+      <w:r>
+        <w:rPr>
+          <w:sz w:val="28"/>
+          <w:lang w:val="es-ES"/>
+        </w:rPr>
+        <w:t>Eliminación</w:t>
+      </w:r>
+    </w:p>
+    <w:p>
+      <w:pPr>
+        <w:pStyle w:val="Prrafodelista"/>
+        <w:numPr>
+          <w:ilvl w:val="0"/>
+          <w:numId w:val="39"/>
+        </w:numPr>
+        <w:jc w:val="both"/>
+        <w:rPr>
+          <w:sz w:val="28"/>
+          <w:lang w:val="es-ES"/>
+        </w:rPr>
+      </w:pPr>
+      <w:r>
+        <w:rPr>
+          <w:sz w:val="28"/>
+          <w:lang w:val="es-ES"/>
+        </w:rPr>
+        <w:t>Localización</w:t>
+      </w:r>
+    </w:p>
+    <w:p>
+      <w:pPr>
+        <w:pStyle w:val="Prrafodelista"/>
+        <w:numPr>
+          <w:ilvl w:val="0"/>
+          <w:numId w:val="39"/>
+        </w:numPr>
+        <w:jc w:val="both"/>
+        <w:rPr>
+          <w:sz w:val="28"/>
+          <w:lang w:val="es-ES"/>
+        </w:rPr>
+      </w:pPr>
+      <w:r>
+        <w:rPr>
+          <w:sz w:val="28"/>
+          <w:lang w:val="es-ES"/>
+        </w:rPr>
+        <w:t>Recorrido</w:t>
+      </w:r>
+    </w:p>
+    <w:p>
+      <w:pPr>
+        <w:jc w:val="both"/>
+        <w:rPr>
+          <w:sz w:val="28"/>
+          <w:lang w:val="es-ES"/>
+        </w:rPr>
+      </w:pPr>
+      <w:r>
+        <w:rPr>
+          <w:b/>
+          <w:sz w:val="28"/>
+          <w:lang w:val="es-ES"/>
+        </w:rPr>
+        <w:t>Recorrer un árbol:</w:t>
+      </w:r>
+    </w:p>
+    <w:p>
+      <w:pPr>
+        <w:jc w:val="both"/>
+        <w:rPr>
+          <w:sz w:val="28"/>
+          <w:lang w:val="es-ES"/>
+        </w:rPr>
+      </w:pPr>
+      <w:r>
+        <w:rPr>
+          <w:sz w:val="28"/>
+          <w:lang w:val="es-ES"/>
+        </w:rPr>
+        <w:t xml:space="preserve">La operación de recorrer un árbol no es más que leer la información </w:t>
+      </w:r>
+      <w:r>
+        <w:rPr>
+          <w:sz w:val="28"/>
+          <w:lang w:val="es-ES"/>
+        </w:rPr>
+        <w:t>del</w:t>
+      </w:r>
+      <w:r>
+        <w:rPr>
+          <w:sz w:val="28"/>
+          <w:lang w:val="es-ES"/>
+        </w:rPr>
+        <w:t xml:space="preserve"> árbol por medio de sus ramas, existen diferente</w:t>
+      </w:r>
+      <w:r>
+        <w:rPr>
+          <w:sz w:val="28"/>
+          <w:lang w:val="es-ES"/>
+        </w:rPr>
+        <w:t>s</w:t>
+      </w:r>
+      <w:r>
+        <w:rPr>
+          <w:sz w:val="28"/>
+          <w:lang w:val="es-ES"/>
+        </w:rPr>
+        <w:t xml:space="preserve"> formas de leer la información </w:t>
+      </w:r>
+      <w:r>
+        <w:rPr>
+          <w:sz w:val="28"/>
+          <w:lang w:val="es-ES"/>
+        </w:rPr>
+        <w:t>las cuales son:</w:t>
+      </w:r>
+    </w:p>
+    <w:p>
+      <w:pPr>
+        <w:pStyle w:val="Prrafodelista"/>
+        <w:numPr>
+          <w:ilvl w:val="0"/>
+          <w:numId w:val="44"/>
+        </w:numPr>
+        <w:jc w:val="both"/>
+        <w:rPr>
+          <w:b/>
+          <w:sz w:val="28"/>
+          <w:lang w:val="es-ES"/>
+        </w:rPr>
+      </w:pPr>
+      <w:r>
+        <w:rPr>
+          <w:b/>
+          <w:sz w:val="28"/>
+          <w:lang w:val="es-ES"/>
+        </w:rPr>
+        <w:lastRenderedPageBreak/>
+        <w:t>En anchura</w:t>
+      </w:r>
+      <w:r>
+        <w:rPr>
+          <w:sz w:val="28"/>
+          <w:lang w:val="es-ES"/>
+        </w:rPr>
+        <w:t>: la información se lee de forma horizontal (en niveles) tomando como inicio el nodo principal del árbol.</w:t>
+      </w:r>
+    </w:p>
+    <w:p>
+      <w:pPr>
+        <w:pStyle w:val="Prrafodelista"/>
+        <w:numPr>
+          <w:ilvl w:val="0"/>
+          <w:numId w:val="44"/>
+        </w:numPr>
+        <w:jc w:val="both"/>
+        <w:rPr>
+          <w:b/>
+          <w:sz w:val="28"/>
+          <w:lang w:val="es-ES"/>
+        </w:rPr>
+      </w:pPr>
+      <w:r>
+        <w:rPr>
+          <w:b/>
+          <w:sz w:val="28"/>
+          <w:lang w:val="es-ES"/>
+        </w:rPr>
+        <w:t>En vertical</w:t>
+      </w:r>
+    </w:p>
+    <w:p>
+      <w:pPr>
+        <w:pStyle w:val="Prrafodelista"/>
+        <w:numPr>
+          <w:ilvl w:val="1"/>
+          <w:numId w:val="44"/>
+        </w:numPr>
+        <w:jc w:val="both"/>
+        <w:rPr>
+          <w:b/>
+          <w:sz w:val="28"/>
+          <w:lang w:val="es-ES"/>
+        </w:rPr>
+      </w:pPr>
+      <w:r>
+        <w:rPr>
+          <w:b/>
+          <w:sz w:val="28"/>
+          <w:lang w:val="es-ES"/>
+        </w:rPr>
+        <w:t>En pre orden:</w:t>
+      </w:r>
+      <w:r>
+        <w:rPr>
+          <w:sz w:val="28"/>
+          <w:lang w:val="es-ES"/>
+        </w:rPr>
+        <w:t xml:space="preserve"> primero se procesa la raíz, luego se procesa el árbol izquierdo y por último se procesa el árbol derecho.</w:t>
+      </w:r>
+    </w:p>
+    <w:p>
+      <w:pPr>
+        <w:pStyle w:val="Prrafodelista"/>
+        <w:numPr>
+          <w:ilvl w:val="1"/>
+          <w:numId w:val="44"/>
+        </w:numPr>
+        <w:jc w:val="both"/>
+        <w:rPr>
+          <w:b/>
+          <w:sz w:val="28"/>
+          <w:lang w:val="es-ES"/>
+        </w:rPr>
+      </w:pPr>
+      <w:r>
+        <w:rPr>
+          <w:b/>
+          <w:sz w:val="28"/>
+          <w:lang w:val="es-ES"/>
+        </w:rPr>
+        <w:t>En in orden:</w:t>
+      </w:r>
+      <w:r>
+        <w:rPr>
+          <w:sz w:val="28"/>
+          <w:lang w:val="es-ES"/>
+        </w:rPr>
+        <w:t xml:space="preserve"> primero se procesa el árbol izquierdo, luego se procesa la raíz y por último se procesa el árbol derecho.</w:t>
+      </w:r>
+    </w:p>
+    <w:p>
+      <w:pPr>
+        <w:pStyle w:val="Prrafodelista"/>
+        <w:numPr>
+          <w:ilvl w:val="1"/>
+          <w:numId w:val="44"/>
+        </w:numPr>
+        <w:jc w:val="both"/>
+        <w:rPr>
+          <w:b/>
+          <w:sz w:val="28"/>
+          <w:lang w:val="es-ES"/>
+        </w:rPr>
+      </w:pPr>
+      <w:r>
+        <w:rPr>
+          <w:b/>
+          <w:sz w:val="28"/>
+          <w:lang w:val="es-ES"/>
+        </w:rPr>
+        <w:t>En post orden:</w:t>
+      </w:r>
+      <w:r>
+        <w:rPr>
+          <w:sz w:val="28"/>
+          <w:lang w:val="es-ES"/>
+        </w:rPr>
+        <w:t xml:space="preserve"> primero se procesa el árbol derecho, luego se procesa el árbol derecho y por último se procesa la raíz.</w:t>
+      </w:r>
+    </w:p>
+    <w:p>
+      <w:pPr>
+        <w:ind w:left="360"/>
+        <w:jc w:val="both"/>
+        <w:rPr>
+          <w:b/>
+          <w:sz w:val="28"/>
+          <w:lang w:val="es-ES"/>
+        </w:rPr>
+      </w:pPr>
+      <w:r>
+        <w:rPr>
+          <w:b/>
+          <w:sz w:val="28"/>
+          <w:lang w:val="es-ES"/>
+        </w:rPr>
+        <w:t xml:space="preserve"> </w:t>
+      </w:r>
+      <w:r>
+        <w:rPr>
+          <w:b/>
           <w:sz w:val="28"/>
           <w:lang w:val="es-ES"/>
         </w:rPr>
@@ -1338,7 +1635,21 @@
         <w:rPr>
           <w:lang w:val="en-US"/>
         </w:rPr>
-        <w:t xml:space="preserve"> canal makigas : </w:t>
+        <w:t xml:space="preserve"> canal </w:t>
+      </w:r>
+      <w:proofErr w:type="spellStart"/>
+      <w:r>
+        <w:rPr>
+          <w:lang w:val="en-US"/>
+        </w:rPr>
+        <w:t>makigas</w:t>
+      </w:r>
+      <w:proofErr w:type="spellEnd"/>
+      <w:r>
+        <w:rPr>
+          <w:lang w:val="en-US"/>
+        </w:rPr>
+        <w:t xml:space="preserve"> : </w:t>
       </w:r>
       <w:hyperlink r:id="rId7" w:history="1">
         <w:r>
@@ -1367,6 +1678,26 @@
             <w:rStyle w:val="Hipervnculo"/>
           </w:rPr>
           <w:t>https://es.wikipedia.org/wiki/%C3%81rbol_(inform%C3%A1tica)</w:t>
+        </w:r>
+      </w:hyperlink>
+    </w:p>
+    <w:p>
+      <w:pPr>
+        <w:pStyle w:val="Prrafodelista"/>
+        <w:numPr>
+          <w:ilvl w:val="0"/>
+          <w:numId w:val="33"/>
+        </w:numPr>
+      </w:pPr>
+      <w:r>
+        <w:t xml:space="preserve">Documento informativo de la universidad de Valladolid: </w:t>
+      </w:r>
+      <w:hyperlink r:id="rId9" w:history="1">
+        <w:r>
+          <w:rPr>
+            <w:rStyle w:val="Hipervnculo"/>
+          </w:rPr>
+          <w:t>https://www.infor.uva.es/~cvaca/asigs/doceda/tema4.pdf</w:t>
         </w:r>
       </w:hyperlink>
     </w:p>
@@ -1482,6 +1813,92 @@
     </w:lvl>
   </w:abstractNum>
   <w:abstractNum w:abstractNumId="1" w15:restartNumberingAfterBreak="0">
+    <w:nsid w:val="079A517D"/>
+    <w:multiLevelType w:val="multilevel"/>
+    <w:tmpl w:val="580A001F"/>
+    <w:lvl w:ilvl="0">
+      <w:start w:val="1"/>
+      <w:numFmt w:val="decimal"/>
+      <w:lvlText w:val="%1."/>
+      <w:lvlJc w:val="left"/>
+      <w:pPr>
+        <w:ind w:left="360" w:hanging="360"/>
+      </w:pPr>
+    </w:lvl>
+    <w:lvl w:ilvl="1">
+      <w:start w:val="1"/>
+      <w:numFmt w:val="decimal"/>
+      <w:lvlText w:val="%1.%2."/>
+      <w:lvlJc w:val="left"/>
+      <w:pPr>
+        <w:ind w:left="792" w:hanging="432"/>
+      </w:pPr>
+    </w:lvl>
+    <w:lvl w:ilvl="2">
+      <w:start w:val="1"/>
+      <w:numFmt w:val="decimal"/>
+      <w:lvlText w:val="%1.%2.%3."/>
+      <w:lvlJc w:val="left"/>
+      <w:pPr>
+        <w:ind w:left="1224" w:hanging="504"/>
+      </w:pPr>
+    </w:lvl>
+    <w:lvl w:ilvl="3">
+      <w:start w:val="1"/>
+      <w:numFmt w:val="decimal"/>
+      <w:lvlText w:val="%1.%2.%3.%4."/>
+      <w:lvlJc w:val="left"/>
+      <w:pPr>
+        <w:ind w:left="1728" w:hanging="648"/>
+      </w:pPr>
+    </w:lvl>
+    <w:lvl w:ilvl="4">
+      <w:start w:val="1"/>
+      <w:numFmt w:val="decimal"/>
+      <w:lvlText w:val="%1.%2.%3.%4.%5."/>
+      <w:lvlJc w:val="left"/>
+      <w:pPr>
+        <w:ind w:left="2232" w:hanging="792"/>
+      </w:pPr>
+    </w:lvl>
+    <w:lvl w:ilvl="5">
+      <w:start w:val="1"/>
+      <w:numFmt w:val="decimal"/>
+      <w:lvlText w:val="%1.%2.%3.%4.%5.%6."/>
+      <w:lvlJc w:val="left"/>
+      <w:pPr>
+        <w:ind w:left="2736" w:hanging="936"/>
+      </w:pPr>
+    </w:lvl>
+    <w:lvl w:ilvl="6">
+      <w:start w:val="1"/>
+      <w:numFmt w:val="decimal"/>
+      <w:lvlText w:val="%1.%2.%3.%4.%5.%6.%7."/>
+      <w:lvlJc w:val="left"/>
+      <w:pPr>
+        <w:ind w:left="3240" w:hanging="1080"/>
+      </w:pPr>
+    </w:lvl>
+    <w:lvl w:ilvl="7">
+      <w:start w:val="1"/>
+      <w:numFmt w:val="decimal"/>
+      <w:lvlText w:val="%1.%2.%3.%4.%5.%6.%7.%8."/>
+      <w:lvlJc w:val="left"/>
+      <w:pPr>
+        <w:ind w:left="3744" w:hanging="1224"/>
+      </w:pPr>
+    </w:lvl>
+    <w:lvl w:ilvl="8">
+      <w:start w:val="1"/>
+      <w:numFmt w:val="decimal"/>
+      <w:lvlText w:val="%1.%2.%3.%4.%5.%6.%7.%8.%9."/>
+      <w:lvlJc w:val="left"/>
+      <w:pPr>
+        <w:ind w:left="4320" w:hanging="1440"/>
+      </w:pPr>
+    </w:lvl>
+  </w:abstractNum>
+  <w:abstractNum w:abstractNumId="2" w15:restartNumberingAfterBreak="0">
     <w:nsid w:val="083C0B3D"/>
     <w:multiLevelType w:val="multilevel"/>
     <w:tmpl w:val="B6928DEA"/>
@@ -1630,7 +2047,7 @@
       </w:rPr>
     </w:lvl>
   </w:abstractNum>
-  <w:abstractNum w:abstractNumId="2" w15:restartNumberingAfterBreak="0">
+  <w:abstractNum w:abstractNumId="3" w15:restartNumberingAfterBreak="0">
     <w:nsid w:val="0A690EAC"/>
     <w:multiLevelType w:val="hybridMultilevel"/>
     <w:tmpl w:val="20388F98"/>
@@ -1744,7 +2161,7 @@
       </w:rPr>
     </w:lvl>
   </w:abstractNum>
-  <w:abstractNum w:abstractNumId="3" w15:restartNumberingAfterBreak="0">
+  <w:abstractNum w:abstractNumId="4" w15:restartNumberingAfterBreak="0">
     <w:nsid w:val="0B920F26"/>
     <w:multiLevelType w:val="multilevel"/>
     <w:tmpl w:val="BC9AF67A"/>
@@ -1893,7 +2310,7 @@
       </w:rPr>
     </w:lvl>
   </w:abstractNum>
-  <w:abstractNum w:abstractNumId="4" w15:restartNumberingAfterBreak="0">
+  <w:abstractNum w:abstractNumId="5" w15:restartNumberingAfterBreak="0">
     <w:nsid w:val="0BE32CD5"/>
     <w:multiLevelType w:val="multilevel"/>
     <w:tmpl w:val="5D62162A"/>
@@ -2042,7 +2459,7 @@
       </w:rPr>
     </w:lvl>
   </w:abstractNum>
-  <w:abstractNum w:abstractNumId="5" w15:restartNumberingAfterBreak="0">
+  <w:abstractNum w:abstractNumId="6" w15:restartNumberingAfterBreak="0">
     <w:nsid w:val="0F987DC8"/>
     <w:multiLevelType w:val="multilevel"/>
     <w:tmpl w:val="79821454"/>
@@ -2191,7 +2608,7 @@
       </w:rPr>
     </w:lvl>
   </w:abstractNum>
-  <w:abstractNum w:abstractNumId="6" w15:restartNumberingAfterBreak="0">
+  <w:abstractNum w:abstractNumId="7" w15:restartNumberingAfterBreak="0">
     <w:nsid w:val="0FD108C9"/>
     <w:multiLevelType w:val="multilevel"/>
     <w:tmpl w:val="5EE619AE"/>
@@ -2340,7 +2757,7 @@
       </w:rPr>
     </w:lvl>
   </w:abstractNum>
-  <w:abstractNum w:abstractNumId="7" w15:restartNumberingAfterBreak="0">
+  <w:abstractNum w:abstractNumId="8" w15:restartNumberingAfterBreak="0">
     <w:nsid w:val="11A33E43"/>
     <w:multiLevelType w:val="multilevel"/>
     <w:tmpl w:val="89D892DE"/>
@@ -2489,7 +2906,7 @@
       </w:rPr>
     </w:lvl>
   </w:abstractNum>
-  <w:abstractNum w:abstractNumId="8" w15:restartNumberingAfterBreak="0">
+  <w:abstractNum w:abstractNumId="9" w15:restartNumberingAfterBreak="0">
     <w:nsid w:val="1254521F"/>
     <w:multiLevelType w:val="hybridMultilevel"/>
     <w:tmpl w:val="30F23E88"/>
@@ -2603,7 +3020,7 @@
       </w:rPr>
     </w:lvl>
   </w:abstractNum>
-  <w:abstractNum w:abstractNumId="9" w15:restartNumberingAfterBreak="0">
+  <w:abstractNum w:abstractNumId="10" w15:restartNumberingAfterBreak="0">
     <w:nsid w:val="1398754B"/>
     <w:multiLevelType w:val="multilevel"/>
     <w:tmpl w:val="09289C06"/>
@@ -2752,7 +3169,7 @@
       </w:rPr>
     </w:lvl>
   </w:abstractNum>
-  <w:abstractNum w:abstractNumId="10" w15:restartNumberingAfterBreak="0">
+  <w:abstractNum w:abstractNumId="11" w15:restartNumberingAfterBreak="0">
     <w:nsid w:val="15516853"/>
     <w:multiLevelType w:val="multilevel"/>
     <w:tmpl w:val="FCC8441A"/>
@@ -2901,7 +3318,7 @@
       </w:rPr>
     </w:lvl>
   </w:abstractNum>
-  <w:abstractNum w:abstractNumId="11" w15:restartNumberingAfterBreak="0">
+  <w:abstractNum w:abstractNumId="12" w15:restartNumberingAfterBreak="0">
     <w:nsid w:val="158830C8"/>
     <w:multiLevelType w:val="multilevel"/>
     <w:tmpl w:val="70D643FA"/>
@@ -3050,7 +3467,7 @@
       </w:rPr>
     </w:lvl>
   </w:abstractNum>
-  <w:abstractNum w:abstractNumId="12" w15:restartNumberingAfterBreak="0">
+  <w:abstractNum w:abstractNumId="13" w15:restartNumberingAfterBreak="0">
     <w:nsid w:val="16377D03"/>
     <w:multiLevelType w:val="multilevel"/>
     <w:tmpl w:val="55DC39A0"/>
@@ -3199,7 +3616,7 @@
       </w:rPr>
     </w:lvl>
   </w:abstractNum>
-  <w:abstractNum w:abstractNumId="13" w15:restartNumberingAfterBreak="0">
+  <w:abstractNum w:abstractNumId="14" w15:restartNumberingAfterBreak="0">
     <w:nsid w:val="1AF144E7"/>
     <w:multiLevelType w:val="multilevel"/>
     <w:tmpl w:val="2C3A13E8"/>
@@ -3348,7 +3765,7 @@
       </w:rPr>
     </w:lvl>
   </w:abstractNum>
-  <w:abstractNum w:abstractNumId="14" w15:restartNumberingAfterBreak="0">
+  <w:abstractNum w:abstractNumId="15" w15:restartNumberingAfterBreak="0">
     <w:nsid w:val="205815A6"/>
     <w:multiLevelType w:val="multilevel"/>
     <w:tmpl w:val="6D9EA3AE"/>
@@ -3497,7 +3914,7 @@
       </w:rPr>
     </w:lvl>
   </w:abstractNum>
-  <w:abstractNum w:abstractNumId="15" w15:restartNumberingAfterBreak="0">
+  <w:abstractNum w:abstractNumId="16" w15:restartNumberingAfterBreak="0">
     <w:nsid w:val="20645B01"/>
     <w:multiLevelType w:val="multilevel"/>
     <w:tmpl w:val="E0C4497A"/>
@@ -3646,7 +4063,7 @@
       </w:rPr>
     </w:lvl>
   </w:abstractNum>
-  <w:abstractNum w:abstractNumId="16" w15:restartNumberingAfterBreak="0">
+  <w:abstractNum w:abstractNumId="17" w15:restartNumberingAfterBreak="0">
     <w:nsid w:val="27C276E5"/>
     <w:multiLevelType w:val="multilevel"/>
     <w:tmpl w:val="E5CE9DD8"/>
@@ -3795,7 +4212,7 @@
       </w:rPr>
     </w:lvl>
   </w:abstractNum>
-  <w:abstractNum w:abstractNumId="17" w15:restartNumberingAfterBreak="0">
+  <w:abstractNum w:abstractNumId="18" w15:restartNumberingAfterBreak="0">
     <w:nsid w:val="2A1E7920"/>
     <w:multiLevelType w:val="multilevel"/>
     <w:tmpl w:val="052EEDF6"/>
@@ -3944,7 +4361,7 @@
       </w:rPr>
     </w:lvl>
   </w:abstractNum>
-  <w:abstractNum w:abstractNumId="18" w15:restartNumberingAfterBreak="0">
+  <w:abstractNum w:abstractNumId="19" w15:restartNumberingAfterBreak="0">
     <w:nsid w:val="2DED0CB6"/>
     <w:multiLevelType w:val="multilevel"/>
     <w:tmpl w:val="956CC8A0"/>
@@ -4093,7 +4510,7 @@
       </w:rPr>
     </w:lvl>
   </w:abstractNum>
-  <w:abstractNum w:abstractNumId="19" w15:restartNumberingAfterBreak="0">
+  <w:abstractNum w:abstractNumId="20" w15:restartNumberingAfterBreak="0">
     <w:nsid w:val="2FC675E0"/>
     <w:multiLevelType w:val="multilevel"/>
     <w:tmpl w:val="CEAAF32C"/>
@@ -4242,7 +4659,7 @@
       </w:rPr>
     </w:lvl>
   </w:abstractNum>
-  <w:abstractNum w:abstractNumId="20" w15:restartNumberingAfterBreak="0">
+  <w:abstractNum w:abstractNumId="21" w15:restartNumberingAfterBreak="0">
     <w:nsid w:val="32232324"/>
     <w:multiLevelType w:val="hybridMultilevel"/>
     <w:tmpl w:val="9BF2FA28"/>
@@ -4355,7 +4772,7 @@
       </w:rPr>
     </w:lvl>
   </w:abstractNum>
-  <w:abstractNum w:abstractNumId="21" w15:restartNumberingAfterBreak="0">
+  <w:abstractNum w:abstractNumId="22" w15:restartNumberingAfterBreak="0">
     <w:nsid w:val="36272FA9"/>
     <w:multiLevelType w:val="multilevel"/>
     <w:tmpl w:val="48C64BF2"/>
@@ -4504,7 +4921,93 @@
       </w:rPr>
     </w:lvl>
   </w:abstractNum>
-  <w:abstractNum w:abstractNumId="22" w15:restartNumberingAfterBreak="0">
+  <w:abstractNum w:abstractNumId="23" w15:restartNumberingAfterBreak="0">
+    <w:nsid w:val="37852836"/>
+    <w:multiLevelType w:val="multilevel"/>
+    <w:tmpl w:val="580A001D"/>
+    <w:lvl w:ilvl="0">
+      <w:start w:val="1"/>
+      <w:numFmt w:val="decimal"/>
+      <w:lvlText w:val="%1)"/>
+      <w:lvlJc w:val="left"/>
+      <w:pPr>
+        <w:ind w:left="360" w:hanging="360"/>
+      </w:pPr>
+    </w:lvl>
+    <w:lvl w:ilvl="1">
+      <w:start w:val="1"/>
+      <w:numFmt w:val="lowerLetter"/>
+      <w:lvlText w:val="%2)"/>
+      <w:lvlJc w:val="left"/>
+      <w:pPr>
+        <w:ind w:left="720" w:hanging="360"/>
+      </w:pPr>
+    </w:lvl>
+    <w:lvl w:ilvl="2">
+      <w:start w:val="1"/>
+      <w:numFmt w:val="lowerRoman"/>
+      <w:lvlText w:val="%3)"/>
+      <w:lvlJc w:val="left"/>
+      <w:pPr>
+        <w:ind w:left="1080" w:hanging="360"/>
+      </w:pPr>
+    </w:lvl>
+    <w:lvl w:ilvl="3">
+      <w:start w:val="1"/>
+      <w:numFmt w:val="decimal"/>
+      <w:lvlText w:val="(%4)"/>
+      <w:lvlJc w:val="left"/>
+      <w:pPr>
+        <w:ind w:left="1440" w:hanging="360"/>
+      </w:pPr>
+    </w:lvl>
+    <w:lvl w:ilvl="4">
+      <w:start w:val="1"/>
+      <w:numFmt w:val="lowerLetter"/>
+      <w:lvlText w:val="(%5)"/>
+      <w:lvlJc w:val="left"/>
+      <w:pPr>
+        <w:ind w:left="1800" w:hanging="360"/>
+      </w:pPr>
+    </w:lvl>
+    <w:lvl w:ilvl="5">
+      <w:start w:val="1"/>
+      <w:numFmt w:val="lowerRoman"/>
+      <w:lvlText w:val="(%6)"/>
+      <w:lvlJc w:val="left"/>
+      <w:pPr>
+        <w:ind w:left="2160" w:hanging="360"/>
+      </w:pPr>
+    </w:lvl>
+    <w:lvl w:ilvl="6">
+      <w:start w:val="1"/>
+      <w:numFmt w:val="decimal"/>
+      <w:lvlText w:val="%7."/>
+      <w:lvlJc w:val="left"/>
+      <w:pPr>
+        <w:ind w:left="2520" w:hanging="360"/>
+      </w:pPr>
+    </w:lvl>
+    <w:lvl w:ilvl="7">
+      <w:start w:val="1"/>
+      <w:numFmt w:val="lowerLetter"/>
+      <w:lvlText w:val="%8."/>
+      <w:lvlJc w:val="left"/>
+      <w:pPr>
+        <w:ind w:left="2880" w:hanging="360"/>
+      </w:pPr>
+    </w:lvl>
+    <w:lvl w:ilvl="8">
+      <w:start w:val="1"/>
+      <w:numFmt w:val="lowerRoman"/>
+      <w:lvlText w:val="%9."/>
+      <w:lvlJc w:val="left"/>
+      <w:pPr>
+        <w:ind w:left="3240" w:hanging="360"/>
+      </w:pPr>
+    </w:lvl>
+  </w:abstractNum>
+  <w:abstractNum w:abstractNumId="24" w15:restartNumberingAfterBreak="0">
     <w:nsid w:val="3A4358E1"/>
     <w:multiLevelType w:val="hybridMultilevel"/>
     <w:tmpl w:val="E7C4CEEA"/>
@@ -4617,7 +5120,7 @@
       </w:rPr>
     </w:lvl>
   </w:abstractNum>
-  <w:abstractNum w:abstractNumId="23" w15:restartNumberingAfterBreak="0">
+  <w:abstractNum w:abstractNumId="25" w15:restartNumberingAfterBreak="0">
     <w:nsid w:val="3AA749CC"/>
     <w:multiLevelType w:val="multilevel"/>
     <w:tmpl w:val="BB089830"/>
@@ -4766,7 +5269,7 @@
       </w:rPr>
     </w:lvl>
   </w:abstractNum>
-  <w:abstractNum w:abstractNumId="24" w15:restartNumberingAfterBreak="0">
+  <w:abstractNum w:abstractNumId="26" w15:restartNumberingAfterBreak="0">
     <w:nsid w:val="3EA61455"/>
     <w:multiLevelType w:val="multilevel"/>
     <w:tmpl w:val="86D64862"/>
@@ -4915,7 +5418,7 @@
       </w:rPr>
     </w:lvl>
   </w:abstractNum>
-  <w:abstractNum w:abstractNumId="25" w15:restartNumberingAfterBreak="0">
+  <w:abstractNum w:abstractNumId="27" w15:restartNumberingAfterBreak="0">
     <w:nsid w:val="3F41533F"/>
     <w:multiLevelType w:val="multilevel"/>
     <w:tmpl w:val="BA000C20"/>
@@ -5064,7 +5567,7 @@
       </w:rPr>
     </w:lvl>
   </w:abstractNum>
-  <w:abstractNum w:abstractNumId="26" w15:restartNumberingAfterBreak="0">
+  <w:abstractNum w:abstractNumId="28" w15:restartNumberingAfterBreak="0">
     <w:nsid w:val="41C306BB"/>
     <w:multiLevelType w:val="hybridMultilevel"/>
     <w:tmpl w:val="D7E060B2"/>
@@ -5178,7 +5681,7 @@
       </w:rPr>
     </w:lvl>
   </w:abstractNum>
-  <w:abstractNum w:abstractNumId="27" w15:restartNumberingAfterBreak="0">
+  <w:abstractNum w:abstractNumId="29" w15:restartNumberingAfterBreak="0">
     <w:nsid w:val="45B86E45"/>
     <w:multiLevelType w:val="multilevel"/>
     <w:tmpl w:val="1A76A932"/>
@@ -5327,7 +5830,7 @@
       </w:rPr>
     </w:lvl>
   </w:abstractNum>
-  <w:abstractNum w:abstractNumId="28" w15:restartNumberingAfterBreak="0">
+  <w:abstractNum w:abstractNumId="30" w15:restartNumberingAfterBreak="0">
     <w:nsid w:val="4802487B"/>
     <w:multiLevelType w:val="hybridMultilevel"/>
     <w:tmpl w:val="9E7A4358"/>
@@ -5441,7 +5944,93 @@
       </w:rPr>
     </w:lvl>
   </w:abstractNum>
-  <w:abstractNum w:abstractNumId="29" w15:restartNumberingAfterBreak="0">
+  <w:abstractNum w:abstractNumId="31" w15:restartNumberingAfterBreak="0">
+    <w:nsid w:val="48A64EAA"/>
+    <w:multiLevelType w:val="multilevel"/>
+    <w:tmpl w:val="580A001F"/>
+    <w:lvl w:ilvl="0">
+      <w:start w:val="1"/>
+      <w:numFmt w:val="decimal"/>
+      <w:lvlText w:val="%1."/>
+      <w:lvlJc w:val="left"/>
+      <w:pPr>
+        <w:ind w:left="360" w:hanging="360"/>
+      </w:pPr>
+    </w:lvl>
+    <w:lvl w:ilvl="1">
+      <w:start w:val="1"/>
+      <w:numFmt w:val="decimal"/>
+      <w:lvlText w:val="%1.%2."/>
+      <w:lvlJc w:val="left"/>
+      <w:pPr>
+        <w:ind w:left="792" w:hanging="432"/>
+      </w:pPr>
+    </w:lvl>
+    <w:lvl w:ilvl="2">
+      <w:start w:val="1"/>
+      <w:numFmt w:val="decimal"/>
+      <w:lvlText w:val="%1.%2.%3."/>
+      <w:lvlJc w:val="left"/>
+      <w:pPr>
+        <w:ind w:left="1224" w:hanging="504"/>
+      </w:pPr>
+    </w:lvl>
+    <w:lvl w:ilvl="3">
+      <w:start w:val="1"/>
+      <w:numFmt w:val="decimal"/>
+      <w:lvlText w:val="%1.%2.%3.%4."/>
+      <w:lvlJc w:val="left"/>
+      <w:pPr>
+        <w:ind w:left="1728" w:hanging="648"/>
+      </w:pPr>
+    </w:lvl>
+    <w:lvl w:ilvl="4">
+      <w:start w:val="1"/>
+      <w:numFmt w:val="decimal"/>
+      <w:lvlText w:val="%1.%2.%3.%4.%5."/>
+      <w:lvlJc w:val="left"/>
+      <w:pPr>
+        <w:ind w:left="2232" w:hanging="792"/>
+      </w:pPr>
+    </w:lvl>
+    <w:lvl w:ilvl="5">
+      <w:start w:val="1"/>
+      <w:numFmt w:val="decimal"/>
+      <w:lvlText w:val="%1.%2.%3.%4.%5.%6."/>
+      <w:lvlJc w:val="left"/>
+      <w:pPr>
+        <w:ind w:left="2736" w:hanging="936"/>
+      </w:pPr>
+    </w:lvl>
+    <w:lvl w:ilvl="6">
+      <w:start w:val="1"/>
+      <w:numFmt w:val="decimal"/>
+      <w:lvlText w:val="%1.%2.%3.%4.%5.%6.%7."/>
+      <w:lvlJc w:val="left"/>
+      <w:pPr>
+        <w:ind w:left="3240" w:hanging="1080"/>
+      </w:pPr>
+    </w:lvl>
+    <w:lvl w:ilvl="7">
+      <w:start w:val="1"/>
+      <w:numFmt w:val="decimal"/>
+      <w:lvlText w:val="%1.%2.%3.%4.%5.%6.%7.%8."/>
+      <w:lvlJc w:val="left"/>
+      <w:pPr>
+        <w:ind w:left="3744" w:hanging="1224"/>
+      </w:pPr>
+    </w:lvl>
+    <w:lvl w:ilvl="8">
+      <w:start w:val="1"/>
+      <w:numFmt w:val="decimal"/>
+      <w:lvlText w:val="%1.%2.%3.%4.%5.%6.%7.%8.%9."/>
+      <w:lvlJc w:val="left"/>
+      <w:pPr>
+        <w:ind w:left="4320" w:hanging="1440"/>
+      </w:pPr>
+    </w:lvl>
+  </w:abstractNum>
+  <w:abstractNum w:abstractNumId="32" w15:restartNumberingAfterBreak="0">
     <w:nsid w:val="48F47964"/>
     <w:multiLevelType w:val="hybridMultilevel"/>
     <w:tmpl w:val="4D980DB8"/>
@@ -5555,7 +6144,120 @@
       </w:rPr>
     </w:lvl>
   </w:abstractNum>
-  <w:abstractNum w:abstractNumId="30" w15:restartNumberingAfterBreak="0">
+  <w:abstractNum w:abstractNumId="33" w15:restartNumberingAfterBreak="0">
+    <w:nsid w:val="500B089E"/>
+    <w:multiLevelType w:val="hybridMultilevel"/>
+    <w:tmpl w:val="FE8C0A52"/>
+    <w:lvl w:ilvl="0" w:tplc="580A0001">
+      <w:start w:val="1"/>
+      <w:numFmt w:val="bullet"/>
+      <w:lvlText w:val=""/>
+      <w:lvlJc w:val="left"/>
+      <w:pPr>
+        <w:ind w:left="720" w:hanging="360"/>
+      </w:pPr>
+      <w:rPr>
+        <w:rFonts w:ascii="Symbol" w:hAnsi="Symbol" w:hint="default"/>
+      </w:rPr>
+    </w:lvl>
+    <w:lvl w:ilvl="1" w:tplc="580A0003" w:tentative="1">
+      <w:start w:val="1"/>
+      <w:numFmt w:val="bullet"/>
+      <w:lvlText w:val="o"/>
+      <w:lvlJc w:val="left"/>
+      <w:pPr>
+        <w:ind w:left="1440" w:hanging="360"/>
+      </w:pPr>
+      <w:rPr>
+        <w:rFonts w:ascii="Courier New" w:hAnsi="Courier New" w:cs="Courier New" w:hint="default"/>
+      </w:rPr>
+    </w:lvl>
+    <w:lvl w:ilvl="2" w:tplc="580A0005" w:tentative="1">
+      <w:start w:val="1"/>
+      <w:numFmt w:val="bullet"/>
+      <w:lvlText w:val=""/>
+      <w:lvlJc w:val="left"/>
+      <w:pPr>
+        <w:ind w:left="2160" w:hanging="360"/>
+      </w:pPr>
+      <w:rPr>
+        <w:rFonts w:ascii="Wingdings" w:hAnsi="Wingdings" w:hint="default"/>
+      </w:rPr>
+    </w:lvl>
+    <w:lvl w:ilvl="3" w:tplc="580A0001" w:tentative="1">
+      <w:start w:val="1"/>
+      <w:numFmt w:val="bullet"/>
+      <w:lvlText w:val=""/>
+      <w:lvlJc w:val="left"/>
+      <w:pPr>
+        <w:ind w:left="2880" w:hanging="360"/>
+      </w:pPr>
+      <w:rPr>
+        <w:rFonts w:ascii="Symbol" w:hAnsi="Symbol" w:hint="default"/>
+      </w:rPr>
+    </w:lvl>
+    <w:lvl w:ilvl="4" w:tplc="580A0003" w:tentative="1">
+      <w:start w:val="1"/>
+      <w:numFmt w:val="bullet"/>
+      <w:lvlText w:val="o"/>
+      <w:lvlJc w:val="left"/>
+      <w:pPr>
+        <w:ind w:left="3600" w:hanging="360"/>
+      </w:pPr>
+      <w:rPr>
+        <w:rFonts w:ascii="Courier New" w:hAnsi="Courier New" w:cs="Courier New" w:hint="default"/>
+      </w:rPr>
+    </w:lvl>
+    <w:lvl w:ilvl="5" w:tplc="580A0005" w:tentative="1">
+      <w:start w:val="1"/>
+      <w:numFmt w:val="bullet"/>
+      <w:lvlText w:val=""/>
+      <w:lvlJc w:val="left"/>
+      <w:pPr>
+        <w:ind w:left="4320" w:hanging="360"/>
+      </w:pPr>
+      <w:rPr>
+        <w:rFonts w:ascii="Wingdings" w:hAnsi="Wingdings" w:hint="default"/>
+      </w:rPr>
+    </w:lvl>
+    <w:lvl w:ilvl="6" w:tplc="580A0001" w:tentative="1">
+      <w:start w:val="1"/>
+      <w:numFmt w:val="bullet"/>
+      <w:lvlText w:val=""/>
+      <w:lvlJc w:val="left"/>
+      <w:pPr>
+        <w:ind w:left="5040" w:hanging="360"/>
+      </w:pPr>
+      <w:rPr>
+        <w:rFonts w:ascii="Symbol" w:hAnsi="Symbol" w:hint="default"/>
+      </w:rPr>
+    </w:lvl>
+    <w:lvl w:ilvl="7" w:tplc="580A0003" w:tentative="1">
+      <w:start w:val="1"/>
+      <w:numFmt w:val="bullet"/>
+      <w:lvlText w:val="o"/>
+      <w:lvlJc w:val="left"/>
+      <w:pPr>
+        <w:ind w:left="5760" w:hanging="360"/>
+      </w:pPr>
+      <w:rPr>
+        <w:rFonts w:ascii="Courier New" w:hAnsi="Courier New" w:cs="Courier New" w:hint="default"/>
+      </w:rPr>
+    </w:lvl>
+    <w:lvl w:ilvl="8" w:tplc="580A0005" w:tentative="1">
+      <w:start w:val="1"/>
+      <w:numFmt w:val="bullet"/>
+      <w:lvlText w:val=""/>
+      <w:lvlJc w:val="left"/>
+      <w:pPr>
+        <w:ind w:left="6480" w:hanging="360"/>
+      </w:pPr>
+      <w:rPr>
+        <w:rFonts w:ascii="Wingdings" w:hAnsi="Wingdings" w:hint="default"/>
+      </w:rPr>
+    </w:lvl>
+  </w:abstractNum>
+  <w:abstractNum w:abstractNumId="34" w15:restartNumberingAfterBreak="0">
     <w:nsid w:val="55A7259E"/>
     <w:multiLevelType w:val="multilevel"/>
     <w:tmpl w:val="A19A3212"/>
@@ -5704,7 +6406,7 @@
       </w:rPr>
     </w:lvl>
   </w:abstractNum>
-  <w:abstractNum w:abstractNumId="31" w15:restartNumberingAfterBreak="0">
+  <w:abstractNum w:abstractNumId="35" w15:restartNumberingAfterBreak="0">
     <w:nsid w:val="594856B5"/>
     <w:multiLevelType w:val="multilevel"/>
     <w:tmpl w:val="4FCCD210"/>
@@ -5853,7 +6555,7 @@
       </w:rPr>
     </w:lvl>
   </w:abstractNum>
-  <w:abstractNum w:abstractNumId="32" w15:restartNumberingAfterBreak="0">
+  <w:abstractNum w:abstractNumId="36" w15:restartNumberingAfterBreak="0">
     <w:nsid w:val="60684300"/>
     <w:multiLevelType w:val="multilevel"/>
     <w:tmpl w:val="3DBC9F9E"/>
@@ -6002,7 +6704,7 @@
       </w:rPr>
     </w:lvl>
   </w:abstractNum>
-  <w:abstractNum w:abstractNumId="33" w15:restartNumberingAfterBreak="0">
+  <w:abstractNum w:abstractNumId="37" w15:restartNumberingAfterBreak="0">
     <w:nsid w:val="66C27A3F"/>
     <w:multiLevelType w:val="multilevel"/>
     <w:tmpl w:val="4A645D64"/>
@@ -6151,7 +6853,7 @@
       </w:rPr>
     </w:lvl>
   </w:abstractNum>
-  <w:abstractNum w:abstractNumId="34" w15:restartNumberingAfterBreak="0">
+  <w:abstractNum w:abstractNumId="38" w15:restartNumberingAfterBreak="0">
     <w:nsid w:val="6C512B6D"/>
     <w:multiLevelType w:val="multilevel"/>
     <w:tmpl w:val="6DD638FE"/>
@@ -6300,7 +7002,120 @@
       </w:rPr>
     </w:lvl>
   </w:abstractNum>
-  <w:abstractNum w:abstractNumId="35" w15:restartNumberingAfterBreak="0">
+  <w:abstractNum w:abstractNumId="39" w15:restartNumberingAfterBreak="0">
+    <w:nsid w:val="6ED23A73"/>
+    <w:multiLevelType w:val="multilevel"/>
+    <w:tmpl w:val="580A0021"/>
+    <w:lvl w:ilvl="0">
+      <w:start w:val="1"/>
+      <w:numFmt w:val="bullet"/>
+      <w:lvlText w:val=""/>
+      <w:lvlJc w:val="left"/>
+      <w:pPr>
+        <w:ind w:left="360" w:hanging="360"/>
+      </w:pPr>
+      <w:rPr>
+        <w:rFonts w:ascii="Wingdings" w:hAnsi="Wingdings" w:hint="default"/>
+      </w:rPr>
+    </w:lvl>
+    <w:lvl w:ilvl="1">
+      <w:start w:val="1"/>
+      <w:numFmt w:val="bullet"/>
+      <w:lvlText w:val=""/>
+      <w:lvlJc w:val="left"/>
+      <w:pPr>
+        <w:ind w:left="720" w:hanging="360"/>
+      </w:pPr>
+      <w:rPr>
+        <w:rFonts w:ascii="Wingdings" w:hAnsi="Wingdings" w:hint="default"/>
+      </w:rPr>
+    </w:lvl>
+    <w:lvl w:ilvl="2">
+      <w:start w:val="1"/>
+      <w:numFmt w:val="bullet"/>
+      <w:lvlText w:val=""/>
+      <w:lvlJc w:val="left"/>
+      <w:pPr>
+        <w:ind w:left="1080" w:hanging="360"/>
+      </w:pPr>
+      <w:rPr>
+        <w:rFonts w:ascii="Wingdings" w:hAnsi="Wingdings" w:hint="default"/>
+      </w:rPr>
+    </w:lvl>
+    <w:lvl w:ilvl="3">
+      <w:start w:val="1"/>
+      <w:numFmt w:val="bullet"/>
+      <w:lvlText w:val=""/>
+      <w:lvlJc w:val="left"/>
+      <w:pPr>
+        <w:ind w:left="1440" w:hanging="360"/>
+      </w:pPr>
+      <w:rPr>
+        <w:rFonts w:ascii="Symbol" w:hAnsi="Symbol" w:hint="default"/>
+      </w:rPr>
+    </w:lvl>
+    <w:lvl w:ilvl="4">
+      <w:start w:val="1"/>
+      <w:numFmt w:val="bullet"/>
+      <w:lvlText w:val=""/>
+      <w:lvlJc w:val="left"/>
+      <w:pPr>
+        <w:ind w:left="1800" w:hanging="360"/>
+      </w:pPr>
+      <w:rPr>
+        <w:rFonts w:ascii="Symbol" w:hAnsi="Symbol" w:hint="default"/>
+      </w:rPr>
+    </w:lvl>
+    <w:lvl w:ilvl="5">
+      <w:start w:val="1"/>
+      <w:numFmt w:val="bullet"/>
+      <w:lvlText w:val=""/>
+      <w:lvlJc w:val="left"/>
+      <w:pPr>
+        <w:ind w:left="2160" w:hanging="360"/>
+      </w:pPr>
+      <w:rPr>
+        <w:rFonts w:ascii="Wingdings" w:hAnsi="Wingdings" w:hint="default"/>
+      </w:rPr>
+    </w:lvl>
+    <w:lvl w:ilvl="6">
+      <w:start w:val="1"/>
+      <w:numFmt w:val="bullet"/>
+      <w:lvlText w:val=""/>
+      <w:lvlJc w:val="left"/>
+      <w:pPr>
+        <w:ind w:left="2520" w:hanging="360"/>
+      </w:pPr>
+      <w:rPr>
+        <w:rFonts w:ascii="Wingdings" w:hAnsi="Wingdings" w:hint="default"/>
+      </w:rPr>
+    </w:lvl>
+    <w:lvl w:ilvl="7">
+      <w:start w:val="1"/>
+      <w:numFmt w:val="bullet"/>
+      <w:lvlText w:val=""/>
+      <w:lvlJc w:val="left"/>
+      <w:pPr>
+        <w:ind w:left="2880" w:hanging="360"/>
+      </w:pPr>
+      <w:rPr>
+        <w:rFonts w:ascii="Symbol" w:hAnsi="Symbol" w:hint="default"/>
+      </w:rPr>
+    </w:lvl>
+    <w:lvl w:ilvl="8">
+      <w:start w:val="1"/>
+      <w:numFmt w:val="bullet"/>
+      <w:lvlText w:val=""/>
+      <w:lvlJc w:val="left"/>
+      <w:pPr>
+        <w:ind w:left="3240" w:hanging="360"/>
+      </w:pPr>
+      <w:rPr>
+        <w:rFonts w:ascii="Symbol" w:hAnsi="Symbol" w:hint="default"/>
+      </w:rPr>
+    </w:lvl>
+  </w:abstractNum>
+  <w:abstractNum w:abstractNumId="40" w15:restartNumberingAfterBreak="0">
     <w:nsid w:val="71AE671C"/>
     <w:multiLevelType w:val="multilevel"/>
     <w:tmpl w:val="CE24EA96"/>
@@ -6449,7 +7264,7 @@
       </w:rPr>
     </w:lvl>
   </w:abstractNum>
-  <w:abstractNum w:abstractNumId="36" w15:restartNumberingAfterBreak="0">
+  <w:abstractNum w:abstractNumId="41" w15:restartNumberingAfterBreak="0">
     <w:nsid w:val="76863535"/>
     <w:multiLevelType w:val="multilevel"/>
     <w:tmpl w:val="F266B44C"/>
@@ -6598,7 +7413,7 @@
       </w:rPr>
     </w:lvl>
   </w:abstractNum>
-  <w:abstractNum w:abstractNumId="37" w15:restartNumberingAfterBreak="0">
+  <w:abstractNum w:abstractNumId="42" w15:restartNumberingAfterBreak="0">
     <w:nsid w:val="799F11EE"/>
     <w:multiLevelType w:val="multilevel"/>
     <w:tmpl w:val="FB162566"/>
@@ -6747,119 +7562,250 @@
       </w:rPr>
     </w:lvl>
   </w:abstractNum>
+  <w:abstractNum w:abstractNumId="43" w15:restartNumberingAfterBreak="0">
+    <w:nsid w:val="7C342BAF"/>
+    <w:multiLevelType w:val="hybridMultilevel"/>
+    <w:tmpl w:val="43CC5838"/>
+    <w:lvl w:ilvl="0" w:tplc="580A0001">
+      <w:start w:val="1"/>
+      <w:numFmt w:val="bullet"/>
+      <w:lvlText w:val=""/>
+      <w:lvlJc w:val="left"/>
+      <w:pPr>
+        <w:ind w:left="720" w:hanging="360"/>
+      </w:pPr>
+      <w:rPr>
+        <w:rFonts w:ascii="Symbol" w:hAnsi="Symbol" w:hint="default"/>
+      </w:rPr>
+    </w:lvl>
+    <w:lvl w:ilvl="1" w:tplc="580A0003" w:tentative="1">
+      <w:start w:val="1"/>
+      <w:numFmt w:val="bullet"/>
+      <w:lvlText w:val="o"/>
+      <w:lvlJc w:val="left"/>
+      <w:pPr>
+        <w:ind w:left="1440" w:hanging="360"/>
+      </w:pPr>
+      <w:rPr>
+        <w:rFonts w:ascii="Courier New" w:hAnsi="Courier New" w:cs="Courier New" w:hint="default"/>
+      </w:rPr>
+    </w:lvl>
+    <w:lvl w:ilvl="2" w:tplc="580A0005" w:tentative="1">
+      <w:start w:val="1"/>
+      <w:numFmt w:val="bullet"/>
+      <w:lvlText w:val=""/>
+      <w:lvlJc w:val="left"/>
+      <w:pPr>
+        <w:ind w:left="2160" w:hanging="360"/>
+      </w:pPr>
+      <w:rPr>
+        <w:rFonts w:ascii="Wingdings" w:hAnsi="Wingdings" w:hint="default"/>
+      </w:rPr>
+    </w:lvl>
+    <w:lvl w:ilvl="3" w:tplc="580A0001" w:tentative="1">
+      <w:start w:val="1"/>
+      <w:numFmt w:val="bullet"/>
+      <w:lvlText w:val=""/>
+      <w:lvlJc w:val="left"/>
+      <w:pPr>
+        <w:ind w:left="2880" w:hanging="360"/>
+      </w:pPr>
+      <w:rPr>
+        <w:rFonts w:ascii="Symbol" w:hAnsi="Symbol" w:hint="default"/>
+      </w:rPr>
+    </w:lvl>
+    <w:lvl w:ilvl="4" w:tplc="580A0003" w:tentative="1">
+      <w:start w:val="1"/>
+      <w:numFmt w:val="bullet"/>
+      <w:lvlText w:val="o"/>
+      <w:lvlJc w:val="left"/>
+      <w:pPr>
+        <w:ind w:left="3600" w:hanging="360"/>
+      </w:pPr>
+      <w:rPr>
+        <w:rFonts w:ascii="Courier New" w:hAnsi="Courier New" w:cs="Courier New" w:hint="default"/>
+      </w:rPr>
+    </w:lvl>
+    <w:lvl w:ilvl="5" w:tplc="580A0005" w:tentative="1">
+      <w:start w:val="1"/>
+      <w:numFmt w:val="bullet"/>
+      <w:lvlText w:val=""/>
+      <w:lvlJc w:val="left"/>
+      <w:pPr>
+        <w:ind w:left="4320" w:hanging="360"/>
+      </w:pPr>
+      <w:rPr>
+        <w:rFonts w:ascii="Wingdings" w:hAnsi="Wingdings" w:hint="default"/>
+      </w:rPr>
+    </w:lvl>
+    <w:lvl w:ilvl="6" w:tplc="580A0001" w:tentative="1">
+      <w:start w:val="1"/>
+      <w:numFmt w:val="bullet"/>
+      <w:lvlText w:val=""/>
+      <w:lvlJc w:val="left"/>
+      <w:pPr>
+        <w:ind w:left="5040" w:hanging="360"/>
+      </w:pPr>
+      <w:rPr>
+        <w:rFonts w:ascii="Symbol" w:hAnsi="Symbol" w:hint="default"/>
+      </w:rPr>
+    </w:lvl>
+    <w:lvl w:ilvl="7" w:tplc="580A0003" w:tentative="1">
+      <w:start w:val="1"/>
+      <w:numFmt w:val="bullet"/>
+      <w:lvlText w:val="o"/>
+      <w:lvlJc w:val="left"/>
+      <w:pPr>
+        <w:ind w:left="5760" w:hanging="360"/>
+      </w:pPr>
+      <w:rPr>
+        <w:rFonts w:ascii="Courier New" w:hAnsi="Courier New" w:cs="Courier New" w:hint="default"/>
+      </w:rPr>
+    </w:lvl>
+    <w:lvl w:ilvl="8" w:tplc="580A0005" w:tentative="1">
+      <w:start w:val="1"/>
+      <w:numFmt w:val="bullet"/>
+      <w:lvlText w:val=""/>
+      <w:lvlJc w:val="left"/>
+      <w:pPr>
+        <w:ind w:left="6480" w:hanging="360"/>
+      </w:pPr>
+      <w:rPr>
+        <w:rFonts w:ascii="Wingdings" w:hAnsi="Wingdings" w:hint="default"/>
+      </w:rPr>
+    </w:lvl>
+  </w:abstractNum>
   <w:num w:numId="1">
+    <w:abstractNumId w:val="6"/>
+  </w:num>
+  <w:num w:numId="2">
+    <w:abstractNumId w:val="12"/>
+  </w:num>
+  <w:num w:numId="3">
+    <w:abstractNumId w:val="20"/>
+  </w:num>
+  <w:num w:numId="4">
+    <w:abstractNumId w:val="27"/>
+  </w:num>
+  <w:num w:numId="5">
+    <w:abstractNumId w:val="22"/>
+  </w:num>
+  <w:num w:numId="6">
+    <w:abstractNumId w:val="4"/>
+  </w:num>
+  <w:num w:numId="7">
+    <w:abstractNumId w:val="19"/>
+  </w:num>
+  <w:num w:numId="8">
+    <w:abstractNumId w:val="14"/>
+  </w:num>
+  <w:num w:numId="9">
+    <w:abstractNumId w:val="42"/>
+  </w:num>
+  <w:num w:numId="10">
+    <w:abstractNumId w:val="13"/>
+  </w:num>
+  <w:num w:numId="11">
     <w:abstractNumId w:val="5"/>
   </w:num>
-  <w:num w:numId="2">
+  <w:num w:numId="12">
+    <w:abstractNumId w:val="29"/>
+  </w:num>
+  <w:num w:numId="13">
+    <w:abstractNumId w:val="17"/>
+  </w:num>
+  <w:num w:numId="14">
+    <w:abstractNumId w:val="37"/>
+  </w:num>
+  <w:num w:numId="15">
     <w:abstractNumId w:val="11"/>
   </w:num>
-  <w:num w:numId="3">
-    <w:abstractNumId w:val="19"/>
-  </w:num>
-  <w:num w:numId="4">
-    <w:abstractNumId w:val="25"/>
-  </w:num>
-  <w:num w:numId="5">
-    <w:abstractNumId w:val="21"/>
-  </w:num>
-  <w:num w:numId="6">
-    <w:abstractNumId w:val="3"/>
-  </w:num>
-  <w:num w:numId="7">
-    <w:abstractNumId w:val="18"/>
-  </w:num>
-  <w:num w:numId="8">
-    <w:abstractNumId w:val="13"/>
-  </w:num>
-  <w:num w:numId="9">
-    <w:abstractNumId w:val="37"/>
-  </w:num>
-  <w:num w:numId="10">
-    <w:abstractNumId w:val="12"/>
-  </w:num>
-  <w:num w:numId="11">
-    <w:abstractNumId w:val="4"/>
-  </w:num>
-  <w:num w:numId="12">
-    <w:abstractNumId w:val="27"/>
-  </w:num>
-  <w:num w:numId="13">
-    <w:abstractNumId w:val="16"/>
-  </w:num>
-  <w:num w:numId="14">
-    <w:abstractNumId w:val="33"/>
-  </w:num>
-  <w:num w:numId="15">
-    <w:abstractNumId w:val="10"/>
-  </w:num>
   <w:num w:numId="16">
-    <w:abstractNumId w:val="6"/>
+    <w:abstractNumId w:val="7"/>
   </w:num>
   <w:num w:numId="17">
-    <w:abstractNumId w:val="30"/>
+    <w:abstractNumId w:val="34"/>
   </w:num>
   <w:num w:numId="18">
     <w:abstractNumId w:val="0"/>
   </w:num>
   <w:num w:numId="19">
+    <w:abstractNumId w:val="41"/>
+  </w:num>
+  <w:num w:numId="20">
+    <w:abstractNumId w:val="26"/>
+  </w:num>
+  <w:num w:numId="21">
+    <w:abstractNumId w:val="18"/>
+  </w:num>
+  <w:num w:numId="22">
+    <w:abstractNumId w:val="25"/>
+  </w:num>
+  <w:num w:numId="23">
+    <w:abstractNumId w:val="2"/>
+  </w:num>
+  <w:num w:numId="24">
+    <w:abstractNumId w:val="35"/>
+  </w:num>
+  <w:num w:numId="25">
+    <w:abstractNumId w:val="16"/>
+  </w:num>
+  <w:num w:numId="26">
+    <w:abstractNumId w:val="15"/>
+  </w:num>
+  <w:num w:numId="27">
+    <w:abstractNumId w:val="40"/>
+  </w:num>
+  <w:num w:numId="28">
+    <w:abstractNumId w:val="10"/>
+  </w:num>
+  <w:num w:numId="29">
+    <w:abstractNumId w:val="8"/>
+  </w:num>
+  <w:num w:numId="30">
+    <w:abstractNumId w:val="38"/>
+  </w:num>
+  <w:num w:numId="31">
     <w:abstractNumId w:val="36"/>
   </w:num>
-  <w:num w:numId="20">
+  <w:num w:numId="32">
+    <w:abstractNumId w:val="21"/>
+  </w:num>
+  <w:num w:numId="33">
     <w:abstractNumId w:val="24"/>
   </w:num>
-  <w:num w:numId="21">
-    <w:abstractNumId w:val="17"/>
+  <w:num w:numId="34">
+    <w:abstractNumId w:val="9"/>
   </w:num>
-  <w:num w:numId="22">
+  <w:num w:numId="35">
+    <w:abstractNumId w:val="3"/>
+  </w:num>
+  <w:num w:numId="36">
+    <w:abstractNumId w:val="32"/>
+  </w:num>
+  <w:num w:numId="37">
+    <w:abstractNumId w:val="30"/>
+  </w:num>
+  <w:num w:numId="38">
+    <w:abstractNumId w:val="28"/>
+  </w:num>
+  <w:num w:numId="39">
+    <w:abstractNumId w:val="43"/>
+  </w:num>
+  <w:num w:numId="40">
+    <w:abstractNumId w:val="33"/>
+  </w:num>
+  <w:num w:numId="41">
     <w:abstractNumId w:val="23"/>
   </w:num>
-  <w:num w:numId="23">
+  <w:num w:numId="42">
     <w:abstractNumId w:val="1"/>
   </w:num>
-  <w:num w:numId="24">
+  <w:num w:numId="43">
+    <w:abstractNumId w:val="39"/>
+  </w:num>
+  <w:num w:numId="44">
     <w:abstractNumId w:val="31"/>
-  </w:num>
-  <w:num w:numId="25">
-    <w:abstractNumId w:val="15"/>
-  </w:num>
-  <w:num w:numId="26">
-    <w:abstractNumId w:val="14"/>
-  </w:num>
-  <w:num w:numId="27">
-    <w:abstractNumId w:val="35"/>
-  </w:num>
-  <w:num w:numId="28">
-    <w:abstractNumId w:val="9"/>
-  </w:num>
-  <w:num w:numId="29">
-    <w:abstractNumId w:val="7"/>
-  </w:num>
-  <w:num w:numId="30">
-    <w:abstractNumId w:val="34"/>
-  </w:num>
-  <w:num w:numId="31">
-    <w:abstractNumId w:val="32"/>
-  </w:num>
-  <w:num w:numId="32">
-    <w:abstractNumId w:val="20"/>
-  </w:num>
-  <w:num w:numId="33">
-    <w:abstractNumId w:val="22"/>
-  </w:num>
-  <w:num w:numId="34">
-    <w:abstractNumId w:val="8"/>
-  </w:num>
-  <w:num w:numId="35">
-    <w:abstractNumId w:val="2"/>
-  </w:num>
-  <w:num w:numId="36">
-    <w:abstractNumId w:val="29"/>
-  </w:num>
-  <w:num w:numId="37">
-    <w:abstractNumId w:val="28"/>
-  </w:num>
-  <w:num w:numId="38">
-    <w:abstractNumId w:val="26"/>
   </w:num>
 </w:numbering>
 </file>
@@ -7261,6 +8207,7 @@
   <w:style w:type="character" w:default="1" w:styleId="Fuentedeprrafopredeter">
     <w:name w:val="Default Paragraph Font"/>
     <w:uiPriority w:val="1"/>
+    <w:semiHidden/>
     <w:unhideWhenUsed/>
   </w:style>
   <w:style w:type="table" w:default="1" w:styleId="Tablanormal">

</xml_diff>

<commit_message>
Estructura de documento creada
</commit_message>
<xml_diff>
--- a/Estructura de datos Arboles.docx
+++ b/Estructura de datos Arboles.docx
@@ -12,9 +12,73 @@
           <w:lang w:val="es-ES"/>
         </w:rPr>
       </w:pPr>
-    </w:p>
-    <w:p>
-      <w:pPr>
+      <w:r>
+        <w:rPr>
+          <w:noProof/>
+          <w:lang w:eastAsia="es-419"/>
+        </w:rPr>
+        <w:drawing>
+          <wp:anchor distT="0" distB="0" distL="114300" distR="114300" simplePos="0" relativeHeight="251660288" behindDoc="0" locked="0" layoutInCell="1" allowOverlap="1">
+            <wp:simplePos x="1078523" y="890954"/>
+            <wp:positionH relativeFrom="margin">
+              <wp:align>center</wp:align>
+            </wp:positionH>
+            <wp:positionV relativeFrom="margin">
+              <wp:align>top</wp:align>
+            </wp:positionV>
+            <wp:extent cx="1359877" cy="1713928"/>
+            <wp:effectExtent l="0" t="0" r="0" b="635"/>
+            <wp:wrapSquare wrapText="bothSides"/>
+            <wp:docPr id="2" name="Imagen 2" descr="Resultado de imagen para ues"/>
+            <wp:cNvGraphicFramePr>
+              <a:graphicFrameLocks xmlns:a="http://schemas.openxmlformats.org/drawingml/2006/main" noChangeAspect="1"/>
+            </wp:cNvGraphicFramePr>
+            <a:graphic xmlns:a="http://schemas.openxmlformats.org/drawingml/2006/main">
+              <a:graphicData uri="http://schemas.openxmlformats.org/drawingml/2006/picture">
+                <pic:pic xmlns:pic="http://schemas.openxmlformats.org/drawingml/2006/picture">
+                  <pic:nvPicPr>
+                    <pic:cNvPr id="0" name="Picture 1" descr="Resultado de imagen para ues"/>
+                    <pic:cNvPicPr>
+                      <a:picLocks noChangeAspect="1" noChangeArrowheads="1"/>
+                    </pic:cNvPicPr>
+                  </pic:nvPicPr>
+                  <pic:blipFill>
+                    <a:blip r:embed="rId7" cstate="print">
+                      <a:extLst>
+                        <a:ext uri="{28A0092B-C50C-407E-A947-70E740481C1C}">
+                          <a14:useLocalDpi xmlns:a14="http://schemas.microsoft.com/office/drawing/2010/main" val="0"/>
+                        </a:ext>
+                      </a:extLst>
+                    </a:blip>
+                    <a:srcRect/>
+                    <a:stretch>
+                      <a:fillRect/>
+                    </a:stretch>
+                  </pic:blipFill>
+                  <pic:spPr bwMode="auto">
+                    <a:xfrm>
+                      <a:off x="0" y="0"/>
+                      <a:ext cx="1359877" cy="1713928"/>
+                    </a:xfrm>
+                    <a:prstGeom prst="rect">
+                      <a:avLst/>
+                    </a:prstGeom>
+                    <a:noFill/>
+                    <a:ln>
+                      <a:noFill/>
+                    </a:ln>
+                  </pic:spPr>
+                </pic:pic>
+              </a:graphicData>
+            </a:graphic>
+          </wp:anchor>
+        </w:drawing>
+      </w:r>
+    </w:p>
+    <w:p>
+      <w:pPr>
+        <w:spacing w:after="0"/>
+        <w:jc w:val="center"/>
         <w:rPr>
           <w:b/>
           <w:color w:val="FF0000"/>
@@ -22,35 +86,35 @@
           <w:lang w:val="es-ES"/>
         </w:rPr>
       </w:pPr>
-      <w:r>
+    </w:p>
+    <w:p>
+      <w:pPr>
+        <w:spacing w:after="0"/>
+        <w:jc w:val="center"/>
         <w:rPr>
           <w:b/>
           <w:color w:val="FF0000"/>
           <w:sz w:val="28"/>
           <w:lang w:val="es-ES"/>
         </w:rPr>
-        <w:br w:type="page"/>
-      </w:r>
+      </w:pPr>
     </w:p>
     <w:p>
       <w:pPr>
         <w:spacing w:after="0"/>
         <w:jc w:val="center"/>
-      </w:pPr>
-      <w:r>
         <w:rPr>
           <w:b/>
           <w:color w:val="FF0000"/>
           <w:sz w:val="28"/>
           <w:lang w:val="es-ES"/>
         </w:rPr>
-        <w:lastRenderedPageBreak/>
-        <w:t>INDICE</w:t>
-      </w:r>
+      </w:pPr>
     </w:p>
     <w:p>
       <w:pPr>
         <w:spacing w:after="0"/>
+        <w:jc w:val="center"/>
         <w:rPr>
           <w:b/>
           <w:color w:val="FF0000"/>
@@ -62,6 +126,546 @@
     <w:p>
       <w:pPr>
         <w:spacing w:after="0"/>
+        <w:jc w:val="center"/>
+        <w:rPr>
+          <w:b/>
+          <w:color w:val="FF0000"/>
+          <w:sz w:val="28"/>
+          <w:lang w:val="es-ES"/>
+        </w:rPr>
+      </w:pPr>
+    </w:p>
+    <w:p>
+      <w:pPr>
+        <w:spacing w:after="0"/>
+        <w:jc w:val="center"/>
+        <w:rPr>
+          <w:b/>
+          <w:color w:val="FF0000"/>
+          <w:sz w:val="28"/>
+          <w:lang w:val="es-ES"/>
+        </w:rPr>
+      </w:pPr>
+    </w:p>
+    <w:p>
+      <w:pPr>
+        <w:spacing w:after="0"/>
+        <w:jc w:val="center"/>
+        <w:rPr>
+          <w:b/>
+          <w:color w:val="FF0000"/>
+          <w:sz w:val="28"/>
+          <w:lang w:val="es-ES"/>
+        </w:rPr>
+      </w:pPr>
+    </w:p>
+    <w:p>
+      <w:pPr>
+        <w:spacing w:after="0"/>
+        <w:jc w:val="center"/>
+        <w:rPr>
+          <w:sz w:val="32"/>
+          <w:lang w:val="es-ES"/>
+        </w:rPr>
+      </w:pPr>
+      <w:r>
+        <w:rPr>
+          <w:sz w:val="32"/>
+          <w:lang w:val="es-ES"/>
+        </w:rPr>
+        <w:t>Universidad De El Salvador Facultad Multidisciplinaria De Occidente</w:t>
+      </w:r>
+    </w:p>
+    <w:p>
+      <w:pPr>
+        <w:spacing w:after="0"/>
+        <w:jc w:val="center"/>
+        <w:rPr>
+          <w:sz w:val="28"/>
+          <w:lang w:val="es-ES"/>
+        </w:rPr>
+      </w:pPr>
+    </w:p>
+    <w:p>
+      <w:pPr>
+        <w:spacing w:after="0"/>
+        <w:jc w:val="center"/>
+        <w:rPr>
+          <w:b/>
+          <w:sz w:val="28"/>
+          <w:lang w:val="es-ES"/>
+        </w:rPr>
+      </w:pPr>
+      <w:r>
+        <w:rPr>
+          <w:b/>
+          <w:sz w:val="28"/>
+          <w:lang w:val="es-ES"/>
+        </w:rPr>
+        <w:t>Materia:</w:t>
+      </w:r>
+    </w:p>
+    <w:p>
+      <w:pPr>
+        <w:spacing w:after="0"/>
+        <w:jc w:val="center"/>
+        <w:rPr>
+          <w:sz w:val="28"/>
+          <w:lang w:val="es-ES"/>
+        </w:rPr>
+      </w:pPr>
+      <w:r>
+        <w:rPr>
+          <w:sz w:val="28"/>
+          <w:lang w:val="es-ES"/>
+        </w:rPr>
+        <w:t>Estructura de datos.</w:t>
+      </w:r>
+    </w:p>
+    <w:p>
+      <w:pPr>
+        <w:spacing w:after="0"/>
+        <w:jc w:val="center"/>
+        <w:rPr>
+          <w:sz w:val="28"/>
+          <w:lang w:val="es-ES"/>
+        </w:rPr>
+      </w:pPr>
+    </w:p>
+    <w:p>
+      <w:pPr>
+        <w:spacing w:after="0"/>
+        <w:jc w:val="center"/>
+        <w:rPr>
+          <w:b/>
+          <w:sz w:val="28"/>
+          <w:lang w:val="es-ES"/>
+        </w:rPr>
+      </w:pPr>
+      <w:r>
+        <w:rPr>
+          <w:b/>
+          <w:sz w:val="28"/>
+          <w:lang w:val="es-ES"/>
+        </w:rPr>
+        <w:t>Docente:</w:t>
+      </w:r>
+    </w:p>
+    <w:p>
+      <w:pPr>
+        <w:spacing w:after="0"/>
+        <w:jc w:val="center"/>
+        <w:rPr>
+          <w:sz w:val="28"/>
+          <w:lang w:val="es-ES"/>
+        </w:rPr>
+      </w:pPr>
+      <w:r>
+        <w:rPr>
+          <w:sz w:val="28"/>
+          <w:lang w:val="es-ES"/>
+        </w:rPr>
+        <w:t xml:space="preserve">Ing. </w:t>
+      </w:r>
+      <w:r>
+        <w:rPr>
+          <w:sz w:val="28"/>
+        </w:rPr>
+        <w:t>Carlos Stanley Linares</w:t>
+      </w:r>
+    </w:p>
+    <w:p>
+      <w:pPr>
+        <w:spacing w:after="0"/>
+        <w:jc w:val="center"/>
+        <w:rPr>
+          <w:b/>
+          <w:sz w:val="28"/>
+          <w:lang w:val="es-ES"/>
+        </w:rPr>
+      </w:pPr>
+    </w:p>
+    <w:p>
+      <w:pPr>
+        <w:spacing w:after="0"/>
+        <w:jc w:val="center"/>
+        <w:rPr>
+          <w:b/>
+          <w:sz w:val="28"/>
+          <w:lang w:val="es-ES"/>
+        </w:rPr>
+      </w:pPr>
+      <w:r>
+        <w:rPr>
+          <w:b/>
+          <w:sz w:val="28"/>
+          <w:lang w:val="es-ES"/>
+        </w:rPr>
+        <w:t>Tema:</w:t>
+      </w:r>
+    </w:p>
+    <w:p>
+      <w:pPr>
+        <w:spacing w:after="0"/>
+        <w:jc w:val="center"/>
+        <w:rPr>
+          <w:sz w:val="28"/>
+          <w:lang w:val="es-ES"/>
+        </w:rPr>
+      </w:pPr>
+      <w:r>
+        <w:rPr>
+          <w:sz w:val="28"/>
+          <w:lang w:val="es-ES"/>
+        </w:rPr>
+        <w:t>Estructura de datos: Árboles</w:t>
+      </w:r>
+    </w:p>
+    <w:p>
+      <w:pPr>
+        <w:spacing w:after="0"/>
+        <w:jc w:val="center"/>
+        <w:rPr>
+          <w:sz w:val="28"/>
+          <w:lang w:val="es-ES"/>
+        </w:rPr>
+      </w:pPr>
+    </w:p>
+    <w:p>
+      <w:pPr>
+        <w:spacing w:after="0"/>
+        <w:jc w:val="center"/>
+        <w:rPr>
+          <w:b/>
+          <w:sz w:val="28"/>
+          <w:lang w:val="es-ES"/>
+        </w:rPr>
+      </w:pPr>
+      <w:r>
+        <w:rPr>
+          <w:b/>
+          <w:sz w:val="28"/>
+          <w:lang w:val="es-ES"/>
+        </w:rPr>
+        <w:t>Integrantes:</w:t>
+      </w:r>
+    </w:p>
+    <w:p>
+      <w:pPr>
+        <w:spacing w:after="0"/>
+        <w:jc w:val="center"/>
+        <w:rPr>
+          <w:rStyle w:val="5yl5"/>
+          <w:sz w:val="28"/>
+          <w:szCs w:val="28"/>
+        </w:rPr>
+      </w:pPr>
+      <w:r>
+        <w:rPr>
+          <w:rStyle w:val="5yl5"/>
+          <w:sz w:val="28"/>
+          <w:szCs w:val="28"/>
+        </w:rPr>
+        <w:t>M</w:t>
+      </w:r>
+      <w:r>
+        <w:rPr>
+          <w:rStyle w:val="5yl5"/>
+          <w:sz w:val="28"/>
+          <w:szCs w:val="28"/>
+        </w:rPr>
+        <w:t xml:space="preserve">eda </w:t>
+      </w:r>
+      <w:proofErr w:type="spellStart"/>
+      <w:r>
+        <w:rPr>
+          <w:rStyle w:val="5yl5"/>
+          <w:sz w:val="28"/>
+          <w:szCs w:val="28"/>
+        </w:rPr>
+        <w:t>Margueiz</w:t>
+      </w:r>
+      <w:proofErr w:type="spellEnd"/>
+      <w:r>
+        <w:rPr>
+          <w:rStyle w:val="5yl5"/>
+          <w:sz w:val="28"/>
+          <w:szCs w:val="28"/>
+        </w:rPr>
+        <w:t xml:space="preserve">, Christian Eduardo Carnet: </w:t>
+      </w:r>
+      <w:r>
+        <w:rPr>
+          <w:rStyle w:val="5yl5"/>
+          <w:sz w:val="28"/>
+          <w:szCs w:val="28"/>
+        </w:rPr>
+        <w:t>MM17017</w:t>
+      </w:r>
+    </w:p>
+    <w:p>
+      <w:pPr>
+        <w:spacing w:after="0"/>
+        <w:jc w:val="center"/>
+        <w:rPr>
+          <w:rStyle w:val="5yl5"/>
+          <w:sz w:val="28"/>
+          <w:szCs w:val="28"/>
+        </w:rPr>
+      </w:pPr>
+    </w:p>
+    <w:p>
+      <w:pPr>
+        <w:spacing w:after="0"/>
+        <w:jc w:val="center"/>
+        <w:rPr>
+          <w:sz w:val="28"/>
+          <w:szCs w:val="28"/>
+          <w:lang w:val="es-ES"/>
+        </w:rPr>
+      </w:pPr>
+      <w:r>
+        <w:rPr>
+          <w:rStyle w:val="5yl5"/>
+          <w:sz w:val="28"/>
+          <w:szCs w:val="28"/>
+        </w:rPr>
+        <w:t>Borja Mauricio,</w:t>
+      </w:r>
+      <w:r>
+        <w:rPr>
+          <w:rStyle w:val="5yl5"/>
+          <w:sz w:val="28"/>
+          <w:szCs w:val="28"/>
+        </w:rPr>
+        <w:t xml:space="preserve"> </w:t>
+      </w:r>
+      <w:r>
+        <w:rPr>
+          <w:rStyle w:val="5yl5"/>
+          <w:sz w:val="28"/>
+          <w:szCs w:val="28"/>
+        </w:rPr>
+        <w:t xml:space="preserve">Erick Alexander </w:t>
+      </w:r>
+      <w:r>
+        <w:rPr>
+          <w:rStyle w:val="5yl5"/>
+          <w:sz w:val="28"/>
+          <w:szCs w:val="28"/>
+        </w:rPr>
+        <w:t xml:space="preserve">Carnet: </w:t>
+      </w:r>
+      <w:r>
+        <w:rPr>
+          <w:rStyle w:val="5yl5"/>
+          <w:sz w:val="28"/>
+          <w:szCs w:val="28"/>
+        </w:rPr>
+        <w:t>BM16036</w:t>
+      </w:r>
+    </w:p>
+    <w:p>
+      <w:pPr>
+        <w:spacing w:after="0"/>
+        <w:jc w:val="center"/>
+        <w:rPr>
+          <w:b/>
+          <w:color w:val="FF0000"/>
+          <w:sz w:val="28"/>
+          <w:lang w:val="es-ES"/>
+        </w:rPr>
+      </w:pPr>
+    </w:p>
+    <w:p>
+      <w:pPr>
+        <w:spacing w:after="0"/>
+        <w:jc w:val="center"/>
+        <w:rPr>
+          <w:sz w:val="28"/>
+          <w:lang w:val="es-ES"/>
+        </w:rPr>
+      </w:pPr>
+      <w:r>
+        <w:rPr>
+          <w:sz w:val="28"/>
+          <w:lang w:val="es-ES"/>
+        </w:rPr>
+        <w:t>García Estrada, Rafael Edgardo Carnet: GE17001</w:t>
+      </w:r>
+    </w:p>
+    <w:p>
+      <w:pPr>
+        <w:spacing w:after="0"/>
+        <w:rPr>
+          <w:sz w:val="28"/>
+          <w:lang w:val="es-ES"/>
+        </w:rPr>
+      </w:pPr>
+    </w:p>
+    <w:p>
+      <w:pPr>
+        <w:spacing w:after="0"/>
+        <w:jc w:val="center"/>
+        <w:rPr>
+          <w:b/>
+          <w:sz w:val="28"/>
+          <w:lang w:val="es-ES"/>
+        </w:rPr>
+      </w:pPr>
+      <w:r>
+        <w:rPr>
+          <w:b/>
+          <w:sz w:val="28"/>
+          <w:lang w:val="es-ES"/>
+        </w:rPr>
+        <w:t>Fecha:</w:t>
+      </w:r>
+    </w:p>
+    <w:p>
+      <w:pPr>
+        <w:spacing w:after="0"/>
+        <w:jc w:val="center"/>
+        <w:rPr>
+          <w:sz w:val="28"/>
+          <w:lang w:val="es-ES"/>
+        </w:rPr>
+      </w:pPr>
+      <w:r>
+        <w:rPr>
+          <w:sz w:val="28"/>
+          <w:lang w:val="es-ES"/>
+        </w:rPr>
+        <w:t>Jueves, 22 de noviembre de 2018</w:t>
+      </w:r>
+    </w:p>
+    <w:p>
+      <w:pPr>
+        <w:spacing w:after="0"/>
+        <w:jc w:val="center"/>
+        <w:rPr>
+          <w:b/>
+          <w:color w:val="FF0000"/>
+          <w:sz w:val="28"/>
+          <w:lang w:val="es-ES"/>
+        </w:rPr>
+      </w:pPr>
+    </w:p>
+    <w:p>
+      <w:pPr>
+        <w:spacing w:after="0"/>
+        <w:jc w:val="center"/>
+        <w:rPr>
+          <w:b/>
+          <w:color w:val="FF0000"/>
+          <w:sz w:val="28"/>
+          <w:lang w:val="es-ES"/>
+        </w:rPr>
+      </w:pPr>
+    </w:p>
+    <w:p>
+      <w:pPr>
+        <w:spacing w:after="0"/>
+        <w:jc w:val="center"/>
+        <w:rPr>
+          <w:b/>
+          <w:color w:val="FF0000"/>
+          <w:sz w:val="28"/>
+          <w:lang w:val="es-ES"/>
+        </w:rPr>
+      </w:pPr>
+    </w:p>
+    <w:p>
+      <w:pPr>
+        <w:spacing w:after="0"/>
+        <w:jc w:val="center"/>
+        <w:rPr>
+          <w:b/>
+          <w:color w:val="FF0000"/>
+          <w:sz w:val="28"/>
+          <w:lang w:val="es-ES"/>
+        </w:rPr>
+      </w:pPr>
+    </w:p>
+    <w:p>
+      <w:pPr>
+        <w:spacing w:after="0"/>
+        <w:jc w:val="center"/>
+        <w:rPr>
+          <w:b/>
+          <w:color w:val="FF0000"/>
+          <w:sz w:val="28"/>
+          <w:lang w:val="es-ES"/>
+        </w:rPr>
+      </w:pPr>
+    </w:p>
+    <w:p>
+      <w:pPr>
+        <w:spacing w:after="0"/>
+        <w:jc w:val="center"/>
+        <w:rPr>
+          <w:b/>
+          <w:color w:val="FF0000"/>
+          <w:sz w:val="28"/>
+          <w:lang w:val="es-ES"/>
+        </w:rPr>
+      </w:pPr>
+    </w:p>
+    <w:p>
+      <w:pPr>
+        <w:spacing w:after="0"/>
+        <w:jc w:val="center"/>
+        <w:rPr>
+          <w:b/>
+          <w:color w:val="FF0000"/>
+          <w:sz w:val="28"/>
+          <w:lang w:val="es-ES"/>
+        </w:rPr>
+      </w:pPr>
+    </w:p>
+    <w:p>
+      <w:pPr>
+        <w:spacing w:after="0"/>
+        <w:rPr>
+          <w:b/>
+          <w:color w:val="FF0000"/>
+          <w:sz w:val="28"/>
+          <w:lang w:val="es-ES"/>
+        </w:rPr>
+      </w:pPr>
+      <w:bookmarkStart w:id="0" w:name="_GoBack"/>
+      <w:bookmarkEnd w:id="0"/>
+    </w:p>
+    <w:p>
+      <w:pPr>
+        <w:spacing w:after="0"/>
+        <w:jc w:val="center"/>
+      </w:pPr>
+      <w:r>
+        <w:rPr>
+          <w:b/>
+          <w:color w:val="FF0000"/>
+          <w:sz w:val="28"/>
+          <w:lang w:val="es-ES"/>
+        </w:rPr>
+        <w:lastRenderedPageBreak/>
+        <w:t>INDICE</w:t>
+      </w:r>
+    </w:p>
+    <w:p>
+      <w:pPr>
+        <w:spacing w:after="0"/>
+        <w:rPr>
+          <w:b/>
+          <w:color w:val="FF0000"/>
+          <w:sz w:val="28"/>
+          <w:lang w:val="es-ES"/>
+        </w:rPr>
+      </w:pPr>
+    </w:p>
+    <w:p>
+      <w:pPr>
+        <w:spacing w:after="0"/>
         <w:jc w:val="both"/>
         <w:rPr>
           <w:color w:val="000000"/>
@@ -128,8 +732,6 @@
           <w:lang w:val="es-ES"/>
         </w:rPr>
       </w:pPr>
-      <w:bookmarkStart w:id="0" w:name="_GoBack"/>
-      <w:bookmarkEnd w:id="0"/>
     </w:p>
     <w:p>
       <w:pPr>
@@ -1133,7 +1735,7 @@
                     </pic:cNvPicPr>
                   </pic:nvPicPr>
                   <pic:blipFill rotWithShape="1">
-                    <a:blip r:embed="rId7">
+                    <a:blip r:embed="rId8">
                       <a:extLst>
                         <a:ext uri="{28A0092B-C50C-407E-A947-70E740481C1C}">
                           <a14:useLocalDpi xmlns:a14="http://schemas.microsoft.com/office/drawing/2010/main" val="0"/>
@@ -1733,7 +2335,7 @@
                     <pic:cNvPicPr/>
                   </pic:nvPicPr>
                   <pic:blipFill>
-                    <a:blip r:embed="rId8" cstate="print">
+                    <a:blip r:embed="rId9" cstate="print">
                       <a:extLst>
                         <a:ext uri="{28A0092B-C50C-407E-A947-70E740481C1C}">
                           <a14:useLocalDpi xmlns:a14="http://schemas.microsoft.com/office/drawing/2010/main" val="0"/>
@@ -2726,8 +3328,8 @@
     <w:p>
       <w:pPr>
         <w:sectPr>
-          <w:headerReference w:type="default" r:id="rId9"/>
-          <w:footerReference w:type="default" r:id="rId10"/>
+          <w:headerReference w:type="default" r:id="rId10"/>
+          <w:footerReference w:type="default" r:id="rId11"/>
           <w:pgSz w:w="11906" w:h="16838"/>
           <w:pgMar w:top="1417" w:right="1701" w:bottom="1417" w:left="1701" w:header="708" w:footer="708" w:gutter="0"/>
           <w:cols w:space="708"/>
@@ -6906,7 +7508,7 @@
           <w:lang w:val="es-ES"/>
         </w:rPr>
       </w:pPr>
-      <w:hyperlink r:id="rId11" w:history="1">
+      <w:hyperlink r:id="rId12" w:history="1">
         <w:r>
           <w:rPr>
             <w:rStyle w:val="Hipervnculo"/>
@@ -7358,11 +7960,23 @@
     </w:p>
     <w:p>
       <w:pPr>
+        <w:jc w:val="center"/>
+        <w:rPr>
+          <w:b/>
+          <w:color w:val="FF0000"/>
+          <w:sz w:val="28"/>
+          <w:lang w:val="es-ES"/>
+        </w:rPr>
+      </w:pPr>
+    </w:p>
+    <w:p>
+      <w:pPr>
         <w:pStyle w:val="Prrafodelista"/>
         <w:numPr>
           <w:ilvl w:val="0"/>
           <w:numId w:val="33"/>
         </w:numPr>
+        <w:spacing w:line="480" w:lineRule="auto"/>
         <w:rPr>
           <w:lang w:val="en-US"/>
         </w:rPr>
@@ -7405,7 +8019,7 @@
         </w:rPr>
         <w:t xml:space="preserve"> : </w:t>
       </w:r>
-      <w:hyperlink r:id="rId12" w:history="1">
+      <w:hyperlink r:id="rId13" w:history="1">
         <w:r>
           <w:rPr>
             <w:rStyle w:val="Hipervnculo"/>
@@ -7422,11 +8036,12 @@
           <w:ilvl w:val="0"/>
           <w:numId w:val="33"/>
         </w:numPr>
+        <w:spacing w:line="480" w:lineRule="auto"/>
       </w:pPr>
       <w:r>
         <w:t xml:space="preserve">Artículo en Wikipedia: </w:t>
       </w:r>
-      <w:hyperlink r:id="rId13" w:history="1">
+      <w:hyperlink r:id="rId14" w:history="1">
         <w:r>
           <w:rPr>
             <w:rStyle w:val="Hipervnculo"/>
@@ -7442,11 +8057,12 @@
           <w:ilvl w:val="0"/>
           <w:numId w:val="33"/>
         </w:numPr>
+        <w:spacing w:line="480" w:lineRule="auto"/>
       </w:pPr>
       <w:r>
         <w:t xml:space="preserve">Documento informativo de la universidad de Valladolid: </w:t>
       </w:r>
-      <w:hyperlink r:id="rId14" w:history="1">
+      <w:hyperlink r:id="rId15" w:history="1">
         <w:r>
           <w:rPr>
             <w:rStyle w:val="Hipervnculo"/>
@@ -7462,6 +8078,7 @@
           <w:ilvl w:val="0"/>
           <w:numId w:val="33"/>
         </w:numPr>
+        <w:spacing w:line="480" w:lineRule="auto"/>
       </w:pPr>
       <w:r>
         <w:t>Blog sobre programación</w:t>
@@ -7472,7 +8089,7 @@
         </w:rPr>
         <w:t xml:space="preserve">: </w:t>
       </w:r>
-      <w:hyperlink r:id="rId15" w:history="1">
+      <w:hyperlink r:id="rId16" w:history="1">
         <w:r>
           <w:rPr>
             <w:rStyle w:val="Hipervnculo"/>
@@ -7549,7 +8166,7 @@
             <w:noProof/>
             <w:lang w:val="es-ES"/>
           </w:rPr>
-          <w:t>14</w:t>
+          <w:t>4</w:t>
         </w:r>
         <w:r>
           <w:fldChar w:fldCharType="end"/>
@@ -14238,6 +14855,11 @@
     <w:uiPriority w:val="99"/>
     <w:rsid w:val="007F1A11"/>
   </w:style>
+  <w:style w:type="character" w:customStyle="1" w:styleId="5yl5">
+    <w:name w:val="_5yl5"/>
+    <w:basedOn w:val="Fuentedeprrafopredeter"/>
+    <w:rsid w:val="00D03397"/>
+  </w:style>
 </w:styles>
 </file>
 
@@ -14359,6 +14981,7 @@
     <w:rsid w:val="006C4D67"/>
     <w:rsid w:val="00757571"/>
     <w:rsid w:val="00A43044"/>
+    <w:rsid w:val="00DB6CC7"/>
   </w:rsids>
   <m:mathPr>
     <m:mathFont m:val="Cambria Math"/>

</xml_diff>

<commit_message>
cambio de color en los enlaces
</commit_message>
<xml_diff>
--- a/Estructura de datos Arboles.docx
+++ b/Estructura de datos Arboles.docx
@@ -394,8 +394,6 @@
         </w:rPr>
         <w:t>.</w:t>
       </w:r>
-      <w:bookmarkStart w:id="0" w:name="_GoBack"/>
-      <w:bookmarkEnd w:id="0"/>
       <w:r>
         <w:rPr>
           <w:rStyle w:val="5yl5"/>
@@ -1667,13 +1665,7 @@
         <w:jc w:val="both"/>
       </w:pPr>
       <w:r>
-        <w:t xml:space="preserve">Conocer la forma de </w:t>
-      </w:r>
-      <w:r>
-        <w:t>crear</w:t>
-      </w:r>
-      <w:r>
-        <w:t xml:space="preserve"> una estructura de datos no lineal, conocida como árboles, con el fin de aplicarlo en diferentes métodos de programación para facilitar la resolución de problemas.</w:t>
+        <w:t>Conocer la forma de crear una estructura de datos no lineal, conocida como árboles, con el fin de aplicarlo en diferentes métodos de programación para facilitar la resolución de problemas.</w:t>
       </w:r>
     </w:p>
     <w:p>
@@ -7796,15 +7788,13 @@
           <w:lang w:val="es-ES"/>
         </w:rPr>
       </w:pPr>
-      <w:proofErr w:type="spellStart"/>
       <w:r>
         <w:rPr>
           <w:lang w:val="es-ES"/>
         </w:rPr>
         <w:lastRenderedPageBreak/>
-        <w:t>Codigo</w:t>
-      </w:r>
-      <w:proofErr w:type="spellEnd"/>
+        <w:t>Código</w:t>
+      </w:r>
       <w:r>
         <w:rPr>
           <w:lang w:val="es-ES"/>
@@ -7834,6 +7824,8 @@
         </w:rPr>
         <w:t xml:space="preserve"> </w:t>
       </w:r>
+      <w:bookmarkStart w:id="0" w:name="_GoBack"/>
+      <w:bookmarkEnd w:id="0"/>
     </w:p>
     <w:p>
       <w:pPr>
@@ -7988,13 +7980,7 @@
         </w:rPr>
       </w:pPr>
       <w:r>
-        <w:t>Un árbol es una colección de nodos (del tipo que se quiera), uno de los cuales se llama raíz junto con una relación de “paternidad” que impone una estructura jerárquica sobre los nodos. Un nodo es la unidad sobre la que se construye el árbol y puede tener cero o más nodos hijos conect</w:t>
-      </w:r>
-      <w:r>
-        <w:t>ados a él. Se dice que un nodo A es padre de un nodo A</w:t>
-      </w:r>
-      <w:r>
-        <w:t xml:space="preserve"> si existe un enlace desde a hasta b (en ese caso, también decimos que b es hijo de a).</w:t>
+        <w:t>Un árbol es una colección de nodos (del tipo que se quiera), uno de los cuales se llama raíz junto con una relación de “paternidad” que impone una estructura jerárquica sobre los nodos. Un nodo es la unidad sobre la que se construye el árbol y puede tener cero o más nodos hijos conectados a él. Se dice que un nodo A es padre de un nodo A si existe un enlace desde a hasta b (en ese caso, también decimos que b es hijo de a).</w:t>
       </w:r>
     </w:p>
     <w:p>
@@ -8018,19 +8004,7 @@
         <w:jc w:val="both"/>
       </w:pPr>
       <w:r>
-        <w:t xml:space="preserve">Alternativamente, un árbol se puede definir de manera abstracta en su conjunto como un árbol ordenado, con un valor asignado a cada nodo. Ambas perspectivas son útiles: mientras que un árbol puede ser analizado matemáticamente, realmente es representado como una estructura de datos en la que se trabaja con cada nodo por separado (en lugar de como una lista de nodos y una lista de adyacencia entre nodos, como un grafo). Mirando a un árbol como conjunto, se puede hablar </w:t>
-      </w:r>
-      <w:r>
-        <w:t>del</w:t>
-      </w:r>
-      <w:r>
-        <w:t xml:space="preserve"> nodo padre de un nodo dado, pero en general se habla de una estructura de datos de un nodo dado que sólo contiene la lista de sus hijos sin referencia a su padre (si lo hay)</w:t>
-      </w:r>
-      <w:r>
-        <w:t xml:space="preserve"> aunque en algunas ocasiones pueden tener referencia a su padre para acciones específicas como es la de borrar un nodo</w:t>
-      </w:r>
-      <w:r>
-        <w:t>.</w:t>
+        <w:t>Alternativamente, un árbol se puede definir de manera abstracta en su conjunto como un árbol ordenado, con un valor asignado a cada nodo. Ambas perspectivas son útiles: mientras que un árbol puede ser analizado matemáticamente, realmente es representado como una estructura de datos en la que se trabaja con cada nodo por separado (en lugar de como una lista de nodos y una lista de adyacencia entre nodos, como un grafo). Mirando a un árbol como conjunto, se puede hablar del nodo padre de un nodo dado, pero en general se habla de una estructura de datos de un nodo dado que sólo contiene la lista de sus hijos sin referencia a su padre (si lo hay) aunque en algunas ocasiones pueden tener referencia a su padre para acciones específicas como es la de borrar un nodo.</w:t>
       </w:r>
     </w:p>
     <w:p>
@@ -8467,6 +8441,7 @@
         <w:r>
           <w:rPr>
             <w:rStyle w:val="Hipervnculo"/>
+            <w:color w:val="auto"/>
             <w:lang w:val="en-US"/>
           </w:rPr>
           <w:t>https://www.youtube.com/playlist?list=PLTd5ehIj0goMTSK7RRAPBF4wP-Nj5DRvT</w:t>
@@ -8489,6 +8464,7 @@
         <w:r>
           <w:rPr>
             <w:rStyle w:val="Hipervnculo"/>
+            <w:color w:val="auto"/>
           </w:rPr>
           <w:t>https://es.wikipedia.org/wiki/%C3%81rbol_(inform%C3%A1tica)</w:t>
         </w:r>
@@ -8510,6 +8486,7 @@
         <w:r>
           <w:rPr>
             <w:rStyle w:val="Hipervnculo"/>
+            <w:color w:val="auto"/>
           </w:rPr>
           <w:t>https://www.infor.uva.es/~cvaca/asigs/doceda/tema4.pdf</w:t>
         </w:r>
@@ -8537,6 +8514,7 @@
         <w:r>
           <w:rPr>
             <w:rStyle w:val="Hipervnculo"/>
+            <w:color w:val="auto"/>
             <w:lang w:val="es-ES"/>
           </w:rPr>
           <w:t>http://c.conclase.net/edd/?cap=006&amp;fbclid=IwAR1A5kGjOX2lo_fzXvLYZQKSw6HC7Oy682wuilcmJ8unSxM4q_3e8IA3Dr8</w:t>
@@ -14896,15 +14874,6 @@
   </w:num>
   <w:num w:numId="45">
     <w:abstractNumId w:val="41"/>
-    <w:lvlOverride w:ilvl="0"/>
-    <w:lvlOverride w:ilvl="1"/>
-    <w:lvlOverride w:ilvl="2"/>
-    <w:lvlOverride w:ilvl="3"/>
-    <w:lvlOverride w:ilvl="4"/>
-    <w:lvlOverride w:ilvl="5"/>
-    <w:lvlOverride w:ilvl="6"/>
-    <w:lvlOverride w:ilvl="7"/>
-    <w:lvlOverride w:ilvl="8"/>
   </w:num>
 </w:numbering>
 </file>
@@ -15554,6 +15523,7 @@
     <w:rsid w:val="00796A9F"/>
     <w:rsid w:val="00A43044"/>
     <w:rsid w:val="00DB6CC7"/>
+    <w:rsid w:val="00E3693D"/>
     <w:rsid w:val="00E83B36"/>
   </w:rsids>
   <m:mathPr>

</xml_diff>